<commit_message>
Adicionadas as estimativas COCOMO
</commit_message>
<xml_diff>
--- a/PGP-1920-P6-REL.DOCX
+++ b/PGP-1920-P6-REL.DOCX
@@ -3725,9 +3725,11 @@
           <w:u w:val="single"/>
         </w:rPr>
       </w:pPr>
+      <w:proofErr w:type="spellStart"/>
       <w:r>
         <w:t>Username</w:t>
       </w:r>
+      <w:proofErr w:type="spellEnd"/>
     </w:p>
     <w:p>
       <w:pPr>
@@ -3810,9 +3812,11 @@
           <w:u w:val="single"/>
         </w:rPr>
       </w:pPr>
+      <w:proofErr w:type="spellStart"/>
       <w:r>
         <w:t>Username</w:t>
       </w:r>
+      <w:proofErr w:type="spellEnd"/>
     </w:p>
     <w:p>
       <w:pPr>
@@ -3940,9 +3944,11 @@
           <w:u w:val="single"/>
         </w:rPr>
       </w:pPr>
+      <w:proofErr w:type="spellStart"/>
       <w:r>
         <w:t>Username</w:t>
       </w:r>
+      <w:proofErr w:type="spellEnd"/>
     </w:p>
     <w:p>
       <w:pPr>
@@ -4133,11 +4139,21 @@
       <w:r>
         <w:t xml:space="preserve">No segundo semestre, terá 3 cadeiras de LTI (PTI, PTR e </w:t>
       </w:r>
+      <w:proofErr w:type="spellStart"/>
       <w:r>
         <w:t>SInf</w:t>
       </w:r>
-      <w:r>
-        <w:t>) e 2 do minor de TIG (MOM-3D e SRE) nos horários abaixo:</w:t>
+      <w:proofErr w:type="spellEnd"/>
+      <w:r>
+        <w:t xml:space="preserve">) e 2 do </w:t>
+      </w:r>
+      <w:proofErr w:type="spellStart"/>
+      <w:r>
+        <w:t>minor</w:t>
+      </w:r>
+      <w:proofErr w:type="spellEnd"/>
+      <w:r>
+        <w:t xml:space="preserve"> de TIG (MOM-3D e SRE) nos horários abaixo:</w:t>
       </w:r>
     </w:p>
     <w:p>
@@ -4166,6 +4182,7 @@
           <w:numId w:val="13"/>
         </w:numPr>
       </w:pPr>
+      <w:proofErr w:type="spellStart"/>
       <w:r>
         <w:rPr>
           <w:u w:val="single"/>
@@ -4184,6 +4201,7 @@
         </w:rPr>
         <w:t>nf</w:t>
       </w:r>
+      <w:proofErr w:type="spellEnd"/>
       <w:r>
         <w:t>: Terças das 09:00 as 12:30;</w:t>
       </w:r>
@@ -4260,7 +4278,15 @@
         <w:t>encontra-se</w:t>
       </w:r>
       <w:r>
-        <w:t xml:space="preserve"> a realizar 3 cadeiras de LTI (PGP, TC, CSS) e 3 cadeiras de minor de TIG (CIG, SIG, DTAC), no segundo semestre 2 cadeiras de LTI (PRI, PTR) e 2 cadeiras de TIG (Cartografia, PG I). Paralelamente é freelancer na área de </w:t>
+        <w:t xml:space="preserve"> a realizar 3 cadeiras de LTI (PGP, TC, CSS) e 3 cadeiras de </w:t>
+      </w:r>
+      <w:proofErr w:type="spellStart"/>
+      <w:r>
+        <w:t>minor</w:t>
+      </w:r>
+      <w:proofErr w:type="spellEnd"/>
+      <w:r>
+        <w:t xml:space="preserve"> de TIG (CIG, SIG, DTAC), no segundo semestre 2 cadeiras de LTI (PRI, PTR) e 2 cadeiras de TIG (Cartografia, PG I). Paralelamente é freelancer na área de </w:t>
       </w:r>
       <w:r>
         <w:t>fotografia</w:t>
@@ -4331,7 +4357,15 @@
         <w:t>Trabalhador-estudante.</w:t>
       </w:r>
       <w:r>
-        <w:t xml:space="preserve"> Irá frequentar várias cadeiras no 2º semestre que também incluem projetos (ADS e CPro). Estima ter disponíveis 16 horas (2 dias) por semana para dedicar ao projeto.</w:t>
+        <w:t xml:space="preserve"> Irá frequentar várias cadeiras no 2º semestre que também incluem projetos (ADS e </w:t>
+      </w:r>
+      <w:proofErr w:type="spellStart"/>
+      <w:r>
+        <w:t>CPro</w:t>
+      </w:r>
+      <w:proofErr w:type="spellEnd"/>
+      <w:r>
+        <w:t>). Estima ter disponíveis 16 horas (2 dias) por semana para dedicar ao projeto.</w:t>
       </w:r>
     </w:p>
     <w:p>
@@ -14042,14 +14076,34 @@
                 <w:szCs w:val="20"/>
               </w:rPr>
             </w:pPr>
+            <w:proofErr w:type="spellStart"/>
             <w:r>
               <w:rPr>
                 <w:color w:val="000000" w:themeColor="text1"/>
                 <w:sz w:val="20"/>
                 <w:szCs w:val="20"/>
               </w:rPr>
-              <w:t>Css/Bootstrap</w:t>
-            </w:r>
+              <w:t>Css</w:t>
+            </w:r>
+            <w:proofErr w:type="spellEnd"/>
+            <w:r>
+              <w:rPr>
+                <w:color w:val="000000" w:themeColor="text1"/>
+                <w:sz w:val="20"/>
+                <w:szCs w:val="20"/>
+              </w:rPr>
+              <w:t>/</w:t>
+            </w:r>
+            <w:proofErr w:type="spellStart"/>
+            <w:r>
+              <w:rPr>
+                <w:color w:val="000000" w:themeColor="text1"/>
+                <w:sz w:val="20"/>
+                <w:szCs w:val="20"/>
+              </w:rPr>
+              <w:t>Bootstrap</w:t>
+            </w:r>
+            <w:proofErr w:type="spellEnd"/>
           </w:p>
         </w:tc>
         <w:tc>
@@ -14176,8 +14230,18 @@
                 <w:szCs w:val="20"/>
               </w:rPr>
               <w:lastRenderedPageBreak/>
-              <w:t>BD/Postgres</w:t>
-            </w:r>
+              <w:t>BD/</w:t>
+            </w:r>
+            <w:proofErr w:type="spellStart"/>
+            <w:r>
+              <w:rPr>
+                <w:color w:val="000000" w:themeColor="text1"/>
+                <w:sz w:val="20"/>
+                <w:szCs w:val="20"/>
+              </w:rPr>
+              <w:t>Postgres</w:t>
+            </w:r>
+            <w:proofErr w:type="spellEnd"/>
           </w:p>
         </w:tc>
         <w:tc>
@@ -14425,13 +14489,23 @@
                 <w:szCs w:val="20"/>
               </w:rPr>
             </w:pPr>
+            <w:proofErr w:type="spellStart"/>
             <w:r>
               <w:rPr>
                 <w:color w:val="000000" w:themeColor="text1"/>
                 <w:sz w:val="20"/>
                 <w:szCs w:val="20"/>
               </w:rPr>
-              <w:t>Python?</w:t>
+              <w:t>Python</w:t>
+            </w:r>
+            <w:proofErr w:type="spellEnd"/>
+            <w:r>
+              <w:rPr>
+                <w:color w:val="000000" w:themeColor="text1"/>
+                <w:sz w:val="20"/>
+                <w:szCs w:val="20"/>
+              </w:rPr>
+              <w:t>?</w:t>
             </w:r>
           </w:p>
         </w:tc>
@@ -14680,13 +14754,23 @@
                 <w:szCs w:val="20"/>
               </w:rPr>
             </w:pPr>
+            <w:proofErr w:type="spellStart"/>
             <w:r>
               <w:rPr>
                 <w:color w:val="000000" w:themeColor="text1"/>
                 <w:sz w:val="20"/>
                 <w:szCs w:val="20"/>
               </w:rPr>
-              <w:t>Javascript/Vue.js</w:t>
+              <w:t>Javascript</w:t>
+            </w:r>
+            <w:proofErr w:type="spellEnd"/>
+            <w:r>
+              <w:rPr>
+                <w:color w:val="000000" w:themeColor="text1"/>
+                <w:sz w:val="20"/>
+                <w:szCs w:val="20"/>
+              </w:rPr>
+              <w:t>/Vue.js</w:t>
             </w:r>
             <w:r>
               <w:rPr>
@@ -14816,13 +14900,23 @@
                 <w:szCs w:val="20"/>
               </w:rPr>
             </w:pPr>
+            <w:proofErr w:type="spellStart"/>
             <w:r>
               <w:rPr>
                 <w:color w:val="000000" w:themeColor="text1"/>
                 <w:sz w:val="20"/>
                 <w:szCs w:val="20"/>
               </w:rPr>
-              <w:t>Cloud?</w:t>
+              <w:t>Cloud</w:t>
+            </w:r>
+            <w:proofErr w:type="spellEnd"/>
+            <w:r>
+              <w:rPr>
+                <w:color w:val="000000" w:themeColor="text1"/>
+                <w:sz w:val="20"/>
+                <w:szCs w:val="20"/>
+              </w:rPr>
+              <w:t>?</w:t>
             </w:r>
           </w:p>
         </w:tc>
@@ -15071,6 +15165,7 @@
                 <w:szCs w:val="20"/>
               </w:rPr>
             </w:pPr>
+            <w:proofErr w:type="spellStart"/>
             <w:r>
               <w:rPr>
                 <w:color w:val="000000" w:themeColor="text1"/>
@@ -15079,6 +15174,7 @@
               </w:rPr>
               <w:t>Debugging</w:t>
             </w:r>
+            <w:proofErr w:type="spellEnd"/>
           </w:p>
         </w:tc>
         <w:tc>
@@ -15326,6 +15422,7 @@
                 <w:szCs w:val="20"/>
               </w:rPr>
             </w:pPr>
+            <w:proofErr w:type="spellStart"/>
             <w:r>
               <w:rPr>
                 <w:color w:val="000000" w:themeColor="text1"/>
@@ -15334,6 +15431,7 @@
               </w:rPr>
               <w:t>xxxx</w:t>
             </w:r>
+            <w:proofErr w:type="spellEnd"/>
           </w:p>
         </w:tc>
         <w:tc>
@@ -15446,6 +15544,7 @@
                 <w:szCs w:val="20"/>
               </w:rPr>
             </w:pPr>
+            <w:proofErr w:type="spellStart"/>
             <w:r>
               <w:rPr>
                 <w:color w:val="000000" w:themeColor="text1"/>
@@ -15454,6 +15553,7 @@
               </w:rPr>
               <w:t>xxxxx</w:t>
             </w:r>
+            <w:proofErr w:type="spellEnd"/>
           </w:p>
         </w:tc>
         <w:tc>
@@ -16428,7 +16528,21 @@
         <w:rPr>
           <w:highlight w:val="yellow"/>
         </w:rPr>
-        <w:t>em nuvem, como os Amazon Web Services [</w:t>
+        <w:t xml:space="preserve">em nuvem, como os Amazon Web </w:t>
+      </w:r>
+      <w:proofErr w:type="spellStart"/>
+      <w:r>
+        <w:rPr>
+          <w:highlight w:val="yellow"/>
+        </w:rPr>
+        <w:t>Services</w:t>
+      </w:r>
+      <w:proofErr w:type="spellEnd"/>
+      <w:r>
+        <w:rPr>
+          <w:highlight w:val="yellow"/>
+        </w:rPr>
+        <w:t xml:space="preserve"> [</w:t>
       </w:r>
       <w:r>
         <w:rPr>
@@ -16488,7 +16602,21 @@
         <w:rPr>
           <w:highlight w:val="yellow"/>
         </w:rPr>
-        <w:t xml:space="preserve"> a Microsoft Azure [</w:t>
+        <w:t xml:space="preserve"> a Microsoft </w:t>
+      </w:r>
+      <w:proofErr w:type="spellStart"/>
+      <w:r>
+        <w:rPr>
+          <w:highlight w:val="yellow"/>
+        </w:rPr>
+        <w:t>Azure</w:t>
+      </w:r>
+      <w:proofErr w:type="spellEnd"/>
+      <w:r>
+        <w:rPr>
+          <w:highlight w:val="yellow"/>
+        </w:rPr>
+        <w:t xml:space="preserve"> [</w:t>
       </w:r>
       <w:r>
         <w:rPr>
@@ -16542,7 +16670,21 @@
         <w:rPr>
           <w:highlight w:val="yellow"/>
         </w:rPr>
-        <w:t>e a Google Cloud [</w:t>
+        <w:t xml:space="preserve">e a Google </w:t>
+      </w:r>
+      <w:proofErr w:type="spellStart"/>
+      <w:r>
+        <w:rPr>
+          <w:highlight w:val="yellow"/>
+        </w:rPr>
+        <w:t>Cloud</w:t>
+      </w:r>
+      <w:proofErr w:type="spellEnd"/>
+      <w:r>
+        <w:rPr>
+          <w:highlight w:val="yellow"/>
+        </w:rPr>
+        <w:t xml:space="preserve"> [</w:t>
       </w:r>
       <w:r>
         <w:rPr>
@@ -16896,6 +17038,7 @@
         </w:rPr>
         <w:t xml:space="preserve">, como a </w:t>
       </w:r>
+      <w:proofErr w:type="spellStart"/>
       <w:r>
         <w:rPr>
           <w:highlight w:val="yellow"/>
@@ -16908,6 +17051,7 @@
         </w:rPr>
         <w:t>Query</w:t>
       </w:r>
+      <w:proofErr w:type="spellEnd"/>
       <w:r>
         <w:rPr>
           <w:highlight w:val="yellow"/>
@@ -16974,6 +17118,7 @@
         </w:rPr>
         <w:t xml:space="preserve"> </w:t>
       </w:r>
+      <w:proofErr w:type="spellStart"/>
       <w:r>
         <w:rPr>
           <w:rStyle w:val="English"/>
@@ -16982,6 +17127,7 @@
         </w:rPr>
         <w:t>frameworks</w:t>
       </w:r>
+      <w:proofErr w:type="spellEnd"/>
       <w:r>
         <w:rPr>
           <w:highlight w:val="yellow"/>
@@ -17028,7 +17174,21 @@
         <w:rPr>
           <w:highlight w:val="yellow"/>
         </w:rPr>
-        <w:t>como a JUnit [</w:t>
+        <w:t xml:space="preserve">como a </w:t>
+      </w:r>
+      <w:proofErr w:type="spellStart"/>
+      <w:r>
+        <w:rPr>
+          <w:highlight w:val="yellow"/>
+        </w:rPr>
+        <w:t>JUnit</w:t>
+      </w:r>
+      <w:proofErr w:type="spellEnd"/>
+      <w:r>
+        <w:rPr>
+          <w:highlight w:val="yellow"/>
+        </w:rPr>
+        <w:t xml:space="preserve"> [</w:t>
       </w:r>
       <w:r>
         <w:rPr>
@@ -17088,7 +17248,21 @@
         <w:rPr>
           <w:highlight w:val="yellow"/>
         </w:rPr>
-        <w:t>, como a JavaDoc [</w:t>
+        <w:t xml:space="preserve">, como a </w:t>
+      </w:r>
+      <w:proofErr w:type="spellStart"/>
+      <w:r>
+        <w:rPr>
+          <w:highlight w:val="yellow"/>
+        </w:rPr>
+        <w:t>JavaDoc</w:t>
+      </w:r>
+      <w:proofErr w:type="spellEnd"/>
+      <w:r>
+        <w:rPr>
+          <w:highlight w:val="yellow"/>
+        </w:rPr>
+        <w:t xml:space="preserve"> [</w:t>
       </w:r>
       <w:r>
         <w:rPr>
@@ -18227,6 +18401,7 @@
                 <w:lang w:eastAsia="pt-PT"/>
               </w:rPr>
             </w:pPr>
+            <w:proofErr w:type="spellStart"/>
             <w:r>
               <w:rPr>
                 <w:rFonts w:ascii="Calibri" w:eastAsia="Times New Roman" w:hAnsi="Calibri" w:cs="Calibri"/>
@@ -18236,6 +18411,7 @@
               </w:rPr>
               <w:t>Python</w:t>
             </w:r>
+            <w:proofErr w:type="spellEnd"/>
           </w:p>
         </w:tc>
         <w:tc>
@@ -18484,6 +18660,7 @@
                 <w:lang w:eastAsia="pt-PT"/>
               </w:rPr>
             </w:pPr>
+            <w:proofErr w:type="spellStart"/>
             <w:r>
               <w:rPr>
                 <w:rFonts w:ascii="Calibri" w:eastAsia="Times New Roman" w:hAnsi="Calibri" w:cs="Calibri"/>
@@ -18493,6 +18670,7 @@
               </w:rPr>
               <w:t>Python</w:t>
             </w:r>
+            <w:proofErr w:type="spellEnd"/>
           </w:p>
         </w:tc>
         <w:tc>
@@ -18705,14 +18883,25 @@
                 <w:lang w:eastAsia="pt-PT"/>
               </w:rPr>
             </w:pPr>
-            <w:r>
-              <w:rPr>
-                <w:rFonts w:ascii="Calibri" w:eastAsia="Times New Roman" w:hAnsi="Calibri" w:cs="Calibri"/>
-                <w:color w:val="000000"/>
-                <w:sz w:val="22"/>
-                <w:lang w:eastAsia="pt-PT"/>
-              </w:rPr>
-              <w:t>EuroSplit - Divisão de despesas com outras pessoas</w:t>
+            <w:proofErr w:type="spellStart"/>
+            <w:r>
+              <w:rPr>
+                <w:rFonts w:ascii="Calibri" w:eastAsia="Times New Roman" w:hAnsi="Calibri" w:cs="Calibri"/>
+                <w:color w:val="000000"/>
+                <w:sz w:val="22"/>
+                <w:lang w:eastAsia="pt-PT"/>
+              </w:rPr>
+              <w:t>EuroSplit</w:t>
+            </w:r>
+            <w:proofErr w:type="spellEnd"/>
+            <w:r>
+              <w:rPr>
+                <w:rFonts w:ascii="Calibri" w:eastAsia="Times New Roman" w:hAnsi="Calibri" w:cs="Calibri"/>
+                <w:color w:val="000000"/>
+                <w:sz w:val="22"/>
+                <w:lang w:eastAsia="pt-PT"/>
+              </w:rPr>
+              <w:t xml:space="preserve"> - Divisão de despesas com outras pessoas</w:t>
             </w:r>
           </w:p>
         </w:tc>
@@ -18969,8 +19158,19 @@
                 <w:sz w:val="22"/>
                 <w:lang w:eastAsia="pt-PT"/>
               </w:rPr>
-              <w:t>Processos / Threads</w:t>
-            </w:r>
+              <w:t xml:space="preserve">Processos / </w:t>
+            </w:r>
+            <w:proofErr w:type="spellStart"/>
+            <w:r>
+              <w:rPr>
+                <w:rFonts w:ascii="Calibri" w:eastAsia="Times New Roman" w:hAnsi="Calibri" w:cs="Calibri"/>
+                <w:color w:val="000000"/>
+                <w:sz w:val="22"/>
+                <w:lang w:eastAsia="pt-PT"/>
+              </w:rPr>
+              <w:t>Threads</w:t>
+            </w:r>
+            <w:proofErr w:type="spellEnd"/>
           </w:p>
         </w:tc>
         <w:tc>
@@ -18998,6 +19198,7 @@
                 <w:lang w:eastAsia="pt-PT"/>
               </w:rPr>
             </w:pPr>
+            <w:proofErr w:type="spellStart"/>
             <w:r>
               <w:rPr>
                 <w:rFonts w:ascii="Calibri" w:eastAsia="Times New Roman" w:hAnsi="Calibri" w:cs="Calibri"/>
@@ -19007,6 +19208,7 @@
               </w:rPr>
               <w:t>Python</w:t>
             </w:r>
+            <w:proofErr w:type="spellEnd"/>
           </w:p>
         </w:tc>
         <w:tc>
@@ -19219,14 +19421,25 @@
                 <w:lang w:eastAsia="pt-PT"/>
               </w:rPr>
             </w:pPr>
-            <w:r>
-              <w:rPr>
-                <w:rFonts w:ascii="Calibri" w:eastAsia="Times New Roman" w:hAnsi="Calibri" w:cs="Calibri"/>
-                <w:color w:val="000000"/>
-                <w:sz w:val="22"/>
-                <w:lang w:eastAsia="pt-PT"/>
-              </w:rPr>
-              <w:t xml:space="preserve">SmartHome </w:t>
+            <w:proofErr w:type="spellStart"/>
+            <w:r>
+              <w:rPr>
+                <w:rFonts w:ascii="Calibri" w:eastAsia="Times New Roman" w:hAnsi="Calibri" w:cs="Calibri"/>
+                <w:color w:val="000000"/>
+                <w:sz w:val="22"/>
+                <w:lang w:eastAsia="pt-PT"/>
+              </w:rPr>
+              <w:t>SmartHome</w:t>
+            </w:r>
+            <w:proofErr w:type="spellEnd"/>
+            <w:r>
+              <w:rPr>
+                <w:rFonts w:ascii="Calibri" w:eastAsia="Times New Roman" w:hAnsi="Calibri" w:cs="Calibri"/>
+                <w:color w:val="000000"/>
+                <w:sz w:val="22"/>
+                <w:lang w:eastAsia="pt-PT"/>
+              </w:rPr>
+              <w:t xml:space="preserve"> </w:t>
             </w:r>
             <w:r>
               <w:rPr>
@@ -20556,6 +20769,7 @@
                 <w:lang w:eastAsia="pt-PT"/>
               </w:rPr>
             </w:pPr>
+            <w:proofErr w:type="spellStart"/>
             <w:r>
               <w:rPr>
                 <w:rFonts w:ascii="Calibri" w:eastAsia="Times New Roman" w:hAnsi="Calibri" w:cs="Calibri"/>
@@ -20565,6 +20779,7 @@
               </w:rPr>
               <w:t>Python</w:t>
             </w:r>
+            <w:proofErr w:type="spellEnd"/>
           </w:p>
         </w:tc>
         <w:tc>
@@ -20813,6 +21028,7 @@
                 <w:lang w:eastAsia="pt-PT"/>
               </w:rPr>
             </w:pPr>
+            <w:proofErr w:type="spellStart"/>
             <w:r>
               <w:rPr>
                 <w:rFonts w:ascii="Calibri" w:eastAsia="Times New Roman" w:hAnsi="Calibri" w:cs="Calibri"/>
@@ -20822,6 +21038,7 @@
               </w:rPr>
               <w:t>Python</w:t>
             </w:r>
+            <w:proofErr w:type="spellEnd"/>
           </w:p>
         </w:tc>
         <w:tc>
@@ -21041,8 +21258,19 @@
                 <w:sz w:val="22"/>
                 <w:lang w:eastAsia="pt-PT"/>
               </w:rPr>
-              <w:t>Processos / Threads</w:t>
-            </w:r>
+              <w:t xml:space="preserve">Processos / </w:t>
+            </w:r>
+            <w:proofErr w:type="spellStart"/>
+            <w:r>
+              <w:rPr>
+                <w:rFonts w:ascii="Calibri" w:eastAsia="Times New Roman" w:hAnsi="Calibri" w:cs="Calibri"/>
+                <w:color w:val="000000"/>
+                <w:sz w:val="22"/>
+                <w:lang w:eastAsia="pt-PT"/>
+              </w:rPr>
+              <w:t>Threads</w:t>
+            </w:r>
+            <w:proofErr w:type="spellEnd"/>
           </w:p>
         </w:tc>
         <w:tc>
@@ -21070,6 +21298,7 @@
                 <w:lang w:eastAsia="pt-PT"/>
               </w:rPr>
             </w:pPr>
+            <w:proofErr w:type="spellStart"/>
             <w:r>
               <w:rPr>
                 <w:rFonts w:ascii="Calibri" w:eastAsia="Times New Roman" w:hAnsi="Calibri" w:cs="Calibri"/>
@@ -21079,6 +21308,7 @@
               </w:rPr>
               <w:t>Python</w:t>
             </w:r>
+            <w:proofErr w:type="spellEnd"/>
           </w:p>
         </w:tc>
         <w:tc>
@@ -21990,16 +22220,7 @@
           <w:b/>
           <w:bCs/>
         </w:rPr>
-        <w:t>(LOC</w:t>
-      </w:r>
-      <w:bookmarkStart w:id="22" w:name="_GoBack"/>
-      <w:bookmarkEnd w:id="22"/>
-      <w:r>
-        <w:rPr>
-          <w:b/>
-          <w:bCs/>
-        </w:rPr>
-        <w:t xml:space="preserve">) </w:t>
+        <w:t xml:space="preserve">(LOC) </w:t>
       </w:r>
       <w:r>
         <w:rPr>
@@ -25417,6 +25638,175 @@
     </w:tbl>
     <w:p/>
     <w:p>
+      <w:pPr>
+        <w:pStyle w:val="PargrafodaLista"/>
+        <w:numPr>
+          <w:ilvl w:val="0"/>
+          <w:numId w:val="23"/>
+        </w:numPr>
+      </w:pPr>
+      <w:r>
+        <w:rPr>
+          <w:b/>
+          <w:bCs/>
+        </w:rPr>
+        <w:t xml:space="preserve">LOC </w:t>
+      </w:r>
+      <w:r>
+        <w:rPr>
+          <w:b/>
+          <w:bCs/>
+        </w:rPr>
+        <w:t>E</w:t>
+      </w:r>
+      <w:r>
+        <w:rPr>
+          <w:b/>
+          <w:bCs/>
+        </w:rPr>
+        <w:t>sperada:</w:t>
+      </w:r>
+      <w:r>
+        <w:t xml:space="preserve"> 11902</w:t>
+      </w:r>
+    </w:p>
+    <w:p>
+      <w:pPr>
+        <w:pStyle w:val="PargrafodaLista"/>
+        <w:numPr>
+          <w:ilvl w:val="0"/>
+          <w:numId w:val="23"/>
+        </w:numPr>
+      </w:pPr>
+      <w:r>
+        <w:rPr>
+          <w:b/>
+          <w:bCs/>
+        </w:rPr>
+        <w:t>Esforço</w:t>
+      </w:r>
+      <w:r>
+        <w:t xml:space="preserve"> = 6 pessoas x 4 meses = </w:t>
+      </w:r>
+      <w:r>
+        <w:t>24 P/M</w:t>
+      </w:r>
+    </w:p>
+    <w:p>
+      <w:pPr>
+        <w:pStyle w:val="PargrafodaLista"/>
+        <w:numPr>
+          <w:ilvl w:val="0"/>
+          <w:numId w:val="23"/>
+        </w:numPr>
+      </w:pPr>
+      <w:r>
+        <w:rPr>
+          <w:b/>
+          <w:bCs/>
+        </w:rPr>
+        <w:t>Média histórica</w:t>
+      </w:r>
+      <w:r>
+        <w:rPr>
+          <w:b/>
+          <w:bCs/>
+        </w:rPr>
+        <w:t xml:space="preserve"> da equipe</w:t>
+      </w:r>
+      <w:r>
+        <w:rPr>
+          <w:b/>
+          <w:bCs/>
+        </w:rPr>
+        <w:t xml:space="preserve"> = </w:t>
+      </w:r>
+      <w:r>
+        <w:t>335 LOC/PM</w:t>
+      </w:r>
+    </w:p>
+    <w:p>
+      <w:pPr>
+        <w:pStyle w:val="PargrafodaLista"/>
+        <w:numPr>
+          <w:ilvl w:val="0"/>
+          <w:numId w:val="23"/>
+        </w:numPr>
+      </w:pPr>
+      <w:r>
+        <w:rPr>
+          <w:b/>
+          <w:bCs/>
+        </w:rPr>
+        <w:t>P</w:t>
+      </w:r>
+      <w:r>
+        <w:rPr>
+          <w:b/>
+          <w:bCs/>
+        </w:rPr>
+        <w:t>rodutividade</w:t>
+      </w:r>
+      <w:r>
+        <w:t xml:space="preserve"> </w:t>
+      </w:r>
+      <w:r>
+        <w:rPr>
+          <w:b/>
+          <w:bCs/>
+        </w:rPr>
+        <w:t>necessária</w:t>
+      </w:r>
+      <w:r>
+        <w:t xml:space="preserve"> = </w:t>
+      </w:r>
+      <w:r>
+        <w:t>11902</w:t>
+      </w:r>
+      <w:r>
+        <w:t xml:space="preserve"> LOC </w:t>
+      </w:r>
+      <w:r>
+        <w:t>/</w:t>
+      </w:r>
+      <w:r>
+        <w:t xml:space="preserve"> </w:t>
+      </w:r>
+      <w:r>
+        <w:t>24</w:t>
+      </w:r>
+      <w:r>
+        <w:t xml:space="preserve"> PM</w:t>
+      </w:r>
+      <w:r>
+        <w:t xml:space="preserve"> = 495 LOC/PM</w:t>
+      </w:r>
+    </w:p>
+    <w:p>
+      <w:r>
+        <w:t>Dessa forma, se nos basearmos n</w:t>
+      </w:r>
+      <w:r>
+        <w:t>a</w:t>
+      </w:r>
+      <w:r>
+        <w:t xml:space="preserve"> LOC esperad</w:t>
+      </w:r>
+      <w:r>
+        <w:t>a</w:t>
+      </w:r>
+      <w:r>
+        <w:t>, vemos que o projeto requer 495 LOC/PM, porém a média histórica da equipe é 335 LOC/PM</w:t>
+      </w:r>
+      <w:r>
+        <w:t xml:space="preserve">. Das 4 estimativas de LOC, a </w:t>
+      </w:r>
+      <w:r>
+        <w:lastRenderedPageBreak/>
+        <w:t>única que se enquadraria na média da equipe seria a Otimista, onde temos uma produtividade necessária de 307 LOC/PM.</w:t>
+      </w:r>
+    </w:p>
+    <w:p>
       <w:r>
         <w:rPr>
           <w:highlight w:val="yellow"/>
@@ -25529,8 +25919,8 @@
       <w:pPr>
         <w:pStyle w:val="Ttulo2"/>
       </w:pPr>
-      <w:bookmarkStart w:id="23" w:name="_Ref526573204"/>
-      <w:bookmarkStart w:id="24" w:name="_Toc19529791"/>
+      <w:bookmarkStart w:id="22" w:name="_Ref526573204"/>
+      <w:bookmarkStart w:id="23" w:name="_Toc19529791"/>
       <w:r>
         <w:t>Estimativa</w:t>
       </w:r>
@@ -25540,8 +25930,11 @@
       <w:r>
         <w:t xml:space="preserve"> COCOMO</w:t>
       </w:r>
+      <w:bookmarkEnd w:id="22"/>
       <w:bookmarkEnd w:id="23"/>
-      <w:bookmarkEnd w:id="24"/>
+      <w:r>
+        <w:t xml:space="preserve"> [5]</w:t>
+      </w:r>
     </w:p>
     <w:p>
       <w:r>
@@ -25716,7 +26109,6 @@
         <w:rPr>
           <w:highlight w:val="yellow"/>
         </w:rPr>
-        <w:lastRenderedPageBreak/>
         <w:t>O</w:t>
       </w:r>
       <w:r>
@@ -25793,101 +26185,2634 @@
       </w:r>
     </w:p>
     <w:p>
-      <w:r>
-        <w:t>Tendo por base o valor apresentado nas aulas de um projeto real de PTI/PTR 2018/19 continha 13500 linhas de código.</w:t>
+      <w:pPr>
+        <w:rPr>
+          <w:b/>
+          <w:bCs/>
+        </w:rPr>
+      </w:pPr>
+      <w:r>
+        <w:rPr>
+          <w:b/>
+          <w:bCs/>
+        </w:rPr>
+        <w:t>Dados:</w:t>
       </w:r>
     </w:p>
     <w:p>
-      <w:r>
-        <w:t>Aplicando o modelo Semi-independente COCOMO obtemos os seguintes valores:</w:t>
+      <w:pPr>
+        <w:pStyle w:val="PargrafodaLista"/>
+        <w:numPr>
+          <w:ilvl w:val="0"/>
+          <w:numId w:val="24"/>
+        </w:numPr>
+      </w:pPr>
+      <w:r>
+        <w:rPr>
+          <w:b/>
+          <w:bCs/>
+        </w:rPr>
+        <w:t>LOC</w:t>
+      </w:r>
+      <w:r>
+        <w:t xml:space="preserve"> </w:t>
+      </w:r>
+      <w:r>
+        <w:t xml:space="preserve">(Estimação Esperada) </w:t>
+      </w:r>
+      <w:r>
+        <w:t xml:space="preserve">= </w:t>
+      </w:r>
+      <w:r>
+        <w:t>11902</w:t>
+      </w:r>
+      <w:r>
+        <w:t xml:space="preserve"> = 1</w:t>
+      </w:r>
+      <w:r>
+        <w:t>1</w:t>
+      </w:r>
+      <w:r>
+        <w:t>.</w:t>
+      </w:r>
+      <w:r>
+        <w:t>9</w:t>
+      </w:r>
+      <w:r>
+        <w:t xml:space="preserve"> KLOC</w:t>
+      </w:r>
+    </w:p>
+    <w:p>
+      <w:pPr>
+        <w:pStyle w:val="PargrafodaLista"/>
+        <w:numPr>
+          <w:ilvl w:val="0"/>
+          <w:numId w:val="24"/>
+        </w:numPr>
+      </w:pPr>
+      <w:r>
+        <w:rPr>
+          <w:b/>
+          <w:bCs/>
+        </w:rPr>
+        <w:t>Esforço</w:t>
+      </w:r>
+      <w:r>
+        <w:t xml:space="preserve"> = 6 PM</w:t>
+      </w:r>
+    </w:p>
+    <w:p>
+      <w:pPr>
+        <w:pStyle w:val="PargrafodaLista"/>
+        <w:numPr>
+          <w:ilvl w:val="0"/>
+          <w:numId w:val="24"/>
+        </w:numPr>
+      </w:pPr>
+      <w:r>
+        <w:rPr>
+          <w:b/>
+          <w:bCs/>
+        </w:rPr>
+        <w:t>Duração</w:t>
+      </w:r>
+      <w:r>
+        <w:t xml:space="preserve"> = 4 M</w:t>
+      </w:r>
+    </w:p>
+    <w:p>
+      <w:pPr>
+        <w:pStyle w:val="PargrafodaLista"/>
+        <w:numPr>
+          <w:ilvl w:val="0"/>
+          <w:numId w:val="24"/>
+        </w:numPr>
+      </w:pPr>
+      <w:r>
+        <w:rPr>
+          <w:b/>
+          <w:bCs/>
+        </w:rPr>
+        <w:t>Pessoas</w:t>
+      </w:r>
+      <w:r>
+        <w:t xml:space="preserve"> = Esforço ÷ Duração = 6 PM ÷ 4 M = 1.</w:t>
+      </w:r>
+      <w:r>
+        <w:t>5</w:t>
+      </w:r>
+    </w:p>
+    <w:p>
+      <w:pPr>
+        <w:pStyle w:val="PargrafodaLista"/>
+        <w:numPr>
+          <w:ilvl w:val="0"/>
+          <w:numId w:val="24"/>
+        </w:numPr>
+      </w:pPr>
+      <w:r>
+        <w:rPr>
+          <w:b/>
+          <w:bCs/>
+        </w:rPr>
+        <w:t>Produ</w:t>
+      </w:r>
+      <w:r>
+        <w:rPr>
+          <w:b/>
+          <w:bCs/>
+        </w:rPr>
+        <w:t>ti</w:t>
+      </w:r>
+      <w:r>
+        <w:rPr>
+          <w:b/>
+          <w:bCs/>
+        </w:rPr>
+        <w:t>vidade</w:t>
+      </w:r>
+      <w:r>
+        <w:t xml:space="preserve"> = 1</w:t>
+      </w:r>
+      <w:r>
+        <w:t>1</w:t>
+      </w:r>
+      <w:r>
+        <w:t>.</w:t>
+      </w:r>
+      <w:r>
+        <w:t>9</w:t>
+      </w:r>
+      <w:r>
+        <w:t xml:space="preserve"> KLOC ÷ 6 PM = </w:t>
+      </w:r>
+      <w:r>
+        <w:t>1983</w:t>
+      </w:r>
+      <w:r>
+        <w:t xml:space="preserve"> LOC/PM</w:t>
+      </w:r>
+    </w:p>
+    <w:p>
+      <w:pPr>
+        <w:rPr>
+          <w:b/>
+          <w:bCs/>
+        </w:rPr>
+      </w:pPr>
+      <w:r>
+        <w:rPr>
+          <w:b/>
+          <w:bCs/>
+        </w:rPr>
+        <w:t xml:space="preserve">Aplicando o COCOMO modelo </w:t>
+      </w:r>
+      <w:r>
+        <w:rPr>
+          <w:b/>
+          <w:bCs/>
+        </w:rPr>
+        <w:t>básico em modo</w:t>
+      </w:r>
+      <w:r>
+        <w:rPr>
+          <w:b/>
+          <w:bCs/>
+        </w:rPr>
+        <w:t xml:space="preserve"> </w:t>
+      </w:r>
+      <w:r>
+        <w:rPr>
+          <w:b/>
+          <w:bCs/>
+        </w:rPr>
+        <w:t xml:space="preserve">orgânico, </w:t>
+      </w:r>
+      <w:r>
+        <w:rPr>
+          <w:b/>
+          <w:bCs/>
+        </w:rPr>
+        <w:t>obtemos os seguintes valores:</w:t>
+      </w:r>
+    </w:p>
+    <w:p>
+      <w:pPr>
+        <w:pStyle w:val="PargrafodaLista"/>
+        <w:numPr>
+          <w:ilvl w:val="0"/>
+          <w:numId w:val="25"/>
+        </w:numPr>
+      </w:pPr>
+      <w:r>
+        <w:rPr>
+          <w:b/>
+          <w:bCs/>
+        </w:rPr>
+        <w:t>Esforço</w:t>
+      </w:r>
+      <w:r>
+        <w:t xml:space="preserve"> = 2.4 × </w:t>
+      </w:r>
+      <w:r>
+        <w:t>11</w:t>
+      </w:r>
+      <w:r>
+        <w:t>.</w:t>
+      </w:r>
+      <w:r>
+        <w:t xml:space="preserve">9^1.05 </w:t>
+      </w:r>
+      <w:r>
+        <w:t xml:space="preserve">= </w:t>
+      </w:r>
+      <w:r>
+        <w:t>32</w:t>
+      </w:r>
+      <w:r>
+        <w:t>.</w:t>
+      </w:r>
+      <w:r>
+        <w:t>32</w:t>
+      </w:r>
+      <w:r>
+        <w:t xml:space="preserve"> PM </w:t>
+      </w:r>
+      <w:r>
+        <w:t xml:space="preserve">              </w:t>
+      </w:r>
+      <w:r>
+        <w:tab/>
+        <w:t xml:space="preserve">                 </w:t>
+      </w:r>
+      <w:r>
+        <w:rPr>
+          <w:color w:val="FF0000"/>
+        </w:rPr>
+        <w:t>&gt; 6 PM</w:t>
+      </w:r>
+    </w:p>
+    <w:p>
+      <w:pPr>
+        <w:pStyle w:val="PargrafodaLista"/>
+        <w:numPr>
+          <w:ilvl w:val="0"/>
+          <w:numId w:val="25"/>
+        </w:numPr>
+      </w:pPr>
+      <w:r>
+        <w:rPr>
+          <w:b/>
+          <w:bCs/>
+        </w:rPr>
+        <w:t>Duração</w:t>
+      </w:r>
+      <w:r>
+        <w:t xml:space="preserve"> = 2.5 × 3</w:t>
+      </w:r>
+      <w:r>
+        <w:t>2</w:t>
+      </w:r>
+      <w:r>
+        <w:t>.</w:t>
+      </w:r>
+      <w:r>
+        <w:t>32^</w:t>
+      </w:r>
+      <w:r>
+        <w:t>0.38 = 9.</w:t>
+      </w:r>
+      <w:r>
+        <w:t>37</w:t>
+      </w:r>
+      <w:r>
+        <w:t xml:space="preserve"> M </w:t>
+      </w:r>
+      <w:r>
+        <w:t xml:space="preserve">               </w:t>
+      </w:r>
+      <w:r>
+        <w:t xml:space="preserve">                          </w:t>
+      </w:r>
+      <w:r>
+        <w:rPr>
+          <w:color w:val="FF0000"/>
+        </w:rPr>
+        <w:t>&gt; 4 M</w:t>
+      </w:r>
+    </w:p>
+    <w:p>
+      <w:pPr>
+        <w:pStyle w:val="PargrafodaLista"/>
+        <w:numPr>
+          <w:ilvl w:val="0"/>
+          <w:numId w:val="25"/>
+        </w:numPr>
+      </w:pPr>
+      <w:r>
+        <w:rPr>
+          <w:b/>
+          <w:bCs/>
+        </w:rPr>
+        <w:t>Pessoas</w:t>
+      </w:r>
+      <w:r>
+        <w:t xml:space="preserve"> = 3</w:t>
+      </w:r>
+      <w:r>
+        <w:t>2</w:t>
+      </w:r>
+      <w:r>
+        <w:t>.</w:t>
+      </w:r>
+      <w:r>
+        <w:t>32</w:t>
+      </w:r>
+      <w:r>
+        <w:t xml:space="preserve"> PM ÷ 9.</w:t>
+      </w:r>
+      <w:r>
+        <w:t>37</w:t>
+      </w:r>
+      <w:r>
+        <w:t xml:space="preserve"> M = 3.</w:t>
+      </w:r>
+      <w:r>
+        <w:t xml:space="preserve">45                 </w:t>
+      </w:r>
+      <w:r>
+        <w:t xml:space="preserve"> </w:t>
+      </w:r>
+      <w:r>
+        <w:t xml:space="preserve">                          </w:t>
+      </w:r>
+      <w:r>
+        <w:rPr>
+          <w:color w:val="FF0000"/>
+        </w:rPr>
+        <w:t>&gt; 1.</w:t>
+      </w:r>
+      <w:r>
+        <w:rPr>
+          <w:color w:val="FF0000"/>
+        </w:rPr>
+        <w:t>5</w:t>
+      </w:r>
+    </w:p>
+    <w:p>
+      <w:pPr>
+        <w:pStyle w:val="PargrafodaLista"/>
+        <w:numPr>
+          <w:ilvl w:val="0"/>
+          <w:numId w:val="25"/>
+        </w:numPr>
+      </w:pPr>
+      <w:r>
+        <w:rPr>
+          <w:b/>
+          <w:bCs/>
+        </w:rPr>
+        <w:t>Produ</w:t>
+      </w:r>
+      <w:r>
+        <w:rPr>
+          <w:b/>
+          <w:bCs/>
+        </w:rPr>
+        <w:t>ti</w:t>
+      </w:r>
+      <w:r>
+        <w:rPr>
+          <w:b/>
+          <w:bCs/>
+        </w:rPr>
+        <w:t>vidade</w:t>
+      </w:r>
+      <w:r>
+        <w:t xml:space="preserve"> = 1</w:t>
+      </w:r>
+      <w:r>
+        <w:t>1</w:t>
+      </w:r>
+      <w:r>
+        <w:t>.</w:t>
+      </w:r>
+      <w:r>
+        <w:t>9</w:t>
+      </w:r>
+      <w:r>
+        <w:t xml:space="preserve"> KLOC ÷ 3</w:t>
+      </w:r>
+      <w:r>
+        <w:t>2</w:t>
+      </w:r>
+      <w:r>
+        <w:t>.</w:t>
+      </w:r>
+      <w:r>
+        <w:t>32</w:t>
+      </w:r>
+      <w:r>
+        <w:t xml:space="preserve"> PM = 36</w:t>
+      </w:r>
+      <w:r>
+        <w:t>8</w:t>
+      </w:r>
+      <w:r>
+        <w:t xml:space="preserve"> LOC/PM </w:t>
+      </w:r>
+      <w:r>
+        <w:t xml:space="preserve">           </w:t>
+      </w:r>
+      <w:r>
+        <w:rPr>
+          <w:color w:val="FF0000"/>
+        </w:rPr>
+        <w:t xml:space="preserve">&lt; </w:t>
+      </w:r>
+      <w:r>
+        <w:rPr>
+          <w:color w:val="FF0000"/>
+        </w:rPr>
+        <w:t>1983</w:t>
+      </w:r>
+      <w:r>
+        <w:rPr>
+          <w:color w:val="FF0000"/>
+        </w:rPr>
+        <w:t xml:space="preserve"> LOC/PM</w:t>
+      </w:r>
+    </w:p>
+    <w:p>
+      <w:pPr>
+        <w:rPr>
+          <w:b/>
+          <w:bCs/>
+        </w:rPr>
+      </w:pPr>
+      <w:r>
+        <w:rPr>
+          <w:b/>
+          <w:bCs/>
+        </w:rPr>
+        <w:t>Já ao aplicar o COCOMO modelo intermédio em modo orgânico, com os fatores de ajuste de cada atributo, conforme a tabela abaixo:</w:t>
       </w:r>
     </w:p>
     <w:tbl>
       <w:tblPr>
-        <w:tblStyle w:val="TabelacomGrelha"/>
-        <w:tblW w:w="0" w:type="auto"/>
+        <w:tblW w:w="5480" w:type="dxa"/>
+        <w:jc w:val="center"/>
+        <w:tblCellMar>
+          <w:left w:w="70" w:type="dxa"/>
+          <w:right w:w="70" w:type="dxa"/>
+        </w:tblCellMar>
         <w:tblLook w:val="04A0" w:firstRow="1" w:lastRow="0" w:firstColumn="1" w:lastColumn="0" w:noHBand="0" w:noVBand="1"/>
       </w:tblPr>
       <w:tblGrid>
-        <w:gridCol w:w="4247"/>
-        <w:gridCol w:w="4247"/>
+        <w:gridCol w:w="4372"/>
+        <w:gridCol w:w="1108"/>
       </w:tblGrid>
       <w:tr>
-        <w:tc>
-          <w:tcPr>
-            <w:tcW w:w="4247" w:type="dxa"/>
-          </w:tcPr>
-          <w:p>
-            <w:r>
-              <w:t>LOC</w:t>
-            </w:r>
-          </w:p>
-        </w:tc>
-        <w:tc>
-          <w:tcPr>
-            <w:tcW w:w="4247" w:type="dxa"/>
-          </w:tcPr>
-          <w:p>
-            <w:r>
-              <w:t>13500</w:t>
-            </w:r>
+        <w:trPr>
+          <w:trHeight w:val="300"/>
+          <w:jc w:val="center"/>
+        </w:trPr>
+        <w:tc>
+          <w:tcPr>
+            <w:tcW w:w="5480" w:type="dxa"/>
+            <w:gridSpan w:val="2"/>
+            <w:tcBorders>
+              <w:top w:val="single" w:sz="8" w:space="0" w:color="auto"/>
+              <w:left w:val="single" w:sz="8" w:space="0" w:color="auto"/>
+              <w:bottom w:val="single" w:sz="4" w:space="0" w:color="auto"/>
+              <w:right w:val="single" w:sz="8" w:space="0" w:color="000000"/>
+            </w:tcBorders>
+            <w:shd w:val="clear" w:color="000000" w:fill="9BC2E6"/>
+            <w:noWrap/>
+            <w:vAlign w:val="bottom"/>
+            <w:hideMark/>
+          </w:tcPr>
+          <w:p>
+            <w:pPr>
+              <w:spacing w:before="0" w:after="0" w:line="240" w:lineRule="auto"/>
+              <w:jc w:val="center"/>
+              <w:rPr>
+                <w:rFonts w:ascii="Calibri" w:eastAsia="Times New Roman" w:hAnsi="Calibri" w:cs="Calibri"/>
+                <w:b/>
+                <w:bCs/>
+                <w:color w:val="000000"/>
+                <w:sz w:val="22"/>
+                <w:lang w:eastAsia="pt-PT"/>
+              </w:rPr>
+            </w:pPr>
+            <w:proofErr w:type="spellStart"/>
+            <w:r>
+              <w:rPr>
+                <w:rFonts w:ascii="Calibri" w:eastAsia="Times New Roman" w:hAnsi="Calibri" w:cs="Calibri"/>
+                <w:b/>
+                <w:bCs/>
+                <w:color w:val="000000"/>
+                <w:sz w:val="22"/>
+                <w:lang w:eastAsia="pt-PT"/>
+              </w:rPr>
+              <w:t>Product</w:t>
+            </w:r>
+            <w:proofErr w:type="spellEnd"/>
+            <w:r>
+              <w:rPr>
+                <w:rFonts w:ascii="Calibri" w:eastAsia="Times New Roman" w:hAnsi="Calibri" w:cs="Calibri"/>
+                <w:b/>
+                <w:bCs/>
+                <w:color w:val="000000"/>
+                <w:sz w:val="22"/>
+                <w:lang w:eastAsia="pt-PT"/>
+              </w:rPr>
+              <w:t xml:space="preserve"> </w:t>
+            </w:r>
+            <w:proofErr w:type="spellStart"/>
+            <w:r>
+              <w:rPr>
+                <w:rFonts w:ascii="Calibri" w:eastAsia="Times New Roman" w:hAnsi="Calibri" w:cs="Calibri"/>
+                <w:b/>
+                <w:bCs/>
+                <w:color w:val="000000"/>
+                <w:sz w:val="22"/>
+                <w:lang w:eastAsia="pt-PT"/>
+              </w:rPr>
+              <w:t>Attributes</w:t>
+            </w:r>
+            <w:proofErr w:type="spellEnd"/>
           </w:p>
         </w:tc>
       </w:tr>
       <w:tr>
-        <w:tc>
-          <w:tcPr>
-            <w:tcW w:w="4247" w:type="dxa"/>
-          </w:tcPr>
-          <w:p>
-            <w:r>
-              <w:t>Esforço</w:t>
-            </w:r>
-          </w:p>
-        </w:tc>
-        <w:tc>
-          <w:tcPr>
-            <w:tcW w:w="4247" w:type="dxa"/>
-          </w:tcPr>
-          <w:p>
-            <w:pPr>
-              <w:rPr>
-                <w:lang w:val="en-US"/>
-              </w:rPr>
-            </w:pPr>
-            <w:r>
-              <w:rPr>
-                <w:lang w:val="en-US"/>
-              </w:rPr>
-              <w:t>a x KLOC^b = 3 x 13.5^1.12 = 55.35 PM</w:t>
+        <w:trPr>
+          <w:trHeight w:val="300"/>
+          <w:jc w:val="center"/>
+        </w:trPr>
+        <w:tc>
+          <w:tcPr>
+            <w:tcW w:w="4372" w:type="dxa"/>
+            <w:tcBorders>
+              <w:top w:val="nil"/>
+              <w:left w:val="single" w:sz="8" w:space="0" w:color="auto"/>
+              <w:bottom w:val="single" w:sz="4" w:space="0" w:color="auto"/>
+              <w:right w:val="single" w:sz="4" w:space="0" w:color="auto"/>
+            </w:tcBorders>
+            <w:shd w:val="clear" w:color="000000" w:fill="F2F2F2"/>
+            <w:noWrap/>
+            <w:vAlign w:val="bottom"/>
+            <w:hideMark/>
+          </w:tcPr>
+          <w:p>
+            <w:pPr>
+              <w:spacing w:before="0" w:after="0" w:line="240" w:lineRule="auto"/>
+              <w:jc w:val="left"/>
+              <w:rPr>
+                <w:rFonts w:ascii="Calibri" w:eastAsia="Times New Roman" w:hAnsi="Calibri" w:cs="Calibri"/>
+                <w:color w:val="000000"/>
+                <w:sz w:val="22"/>
+                <w:lang w:eastAsia="pt-PT"/>
+              </w:rPr>
+            </w:pPr>
+            <w:proofErr w:type="spellStart"/>
+            <w:r>
+              <w:rPr>
+                <w:rFonts w:ascii="Calibri" w:eastAsia="Times New Roman" w:hAnsi="Calibri" w:cs="Calibri"/>
+                <w:color w:val="000000"/>
+                <w:sz w:val="22"/>
+                <w:lang w:eastAsia="pt-PT"/>
+              </w:rPr>
+              <w:t>Required</w:t>
+            </w:r>
+            <w:proofErr w:type="spellEnd"/>
+            <w:r>
+              <w:rPr>
+                <w:rFonts w:ascii="Calibri" w:eastAsia="Times New Roman" w:hAnsi="Calibri" w:cs="Calibri"/>
+                <w:color w:val="000000"/>
+                <w:sz w:val="22"/>
+                <w:lang w:eastAsia="pt-PT"/>
+              </w:rPr>
+              <w:t xml:space="preserve"> </w:t>
+            </w:r>
+            <w:proofErr w:type="spellStart"/>
+            <w:r>
+              <w:rPr>
+                <w:rFonts w:ascii="Calibri" w:eastAsia="Times New Roman" w:hAnsi="Calibri" w:cs="Calibri"/>
+                <w:color w:val="000000"/>
+                <w:sz w:val="22"/>
+                <w:lang w:eastAsia="pt-PT"/>
+              </w:rPr>
+              <w:t>Reliability</w:t>
+            </w:r>
+            <w:proofErr w:type="spellEnd"/>
+          </w:p>
+        </w:tc>
+        <w:tc>
+          <w:tcPr>
+            <w:tcW w:w="1108" w:type="dxa"/>
+            <w:tcBorders>
+              <w:top w:val="nil"/>
+              <w:left w:val="nil"/>
+              <w:bottom w:val="single" w:sz="4" w:space="0" w:color="auto"/>
+              <w:right w:val="single" w:sz="8" w:space="0" w:color="auto"/>
+            </w:tcBorders>
+            <w:shd w:val="clear" w:color="000000" w:fill="F2F2F2"/>
+            <w:noWrap/>
+            <w:vAlign w:val="bottom"/>
+            <w:hideMark/>
+          </w:tcPr>
+          <w:p>
+            <w:pPr>
+              <w:spacing w:before="0" w:after="0" w:line="240" w:lineRule="auto"/>
+              <w:jc w:val="left"/>
+              <w:rPr>
+                <w:rFonts w:ascii="Calibri" w:eastAsia="Times New Roman" w:hAnsi="Calibri" w:cs="Calibri"/>
+                <w:color w:val="000000"/>
+                <w:sz w:val="22"/>
+                <w:lang w:eastAsia="pt-PT"/>
+              </w:rPr>
+            </w:pPr>
+            <w:r>
+              <w:rPr>
+                <w:rFonts w:ascii="Calibri" w:eastAsia="Times New Roman" w:hAnsi="Calibri" w:cs="Calibri"/>
+                <w:color w:val="000000"/>
+                <w:sz w:val="22"/>
+                <w:lang w:eastAsia="pt-PT"/>
+              </w:rPr>
+              <w:t>1.00 (N )</w:t>
             </w:r>
           </w:p>
         </w:tc>
       </w:tr>
       <w:tr>
-        <w:tc>
-          <w:tcPr>
-            <w:tcW w:w="4247" w:type="dxa"/>
-          </w:tcPr>
-          <w:p>
-            <w:r>
-              <w:t>Duração</w:t>
-            </w:r>
-          </w:p>
-        </w:tc>
-        <w:tc>
-          <w:tcPr>
-            <w:tcW w:w="4247" w:type="dxa"/>
-          </w:tcPr>
-          <w:p>
-            <w:r>
-              <w:t>c x Esforço^d = 2.5 x 55.35^0.35 = 10.2 M</w:t>
+        <w:trPr>
+          <w:trHeight w:val="300"/>
+          <w:jc w:val="center"/>
+        </w:trPr>
+        <w:tc>
+          <w:tcPr>
+            <w:tcW w:w="4372" w:type="dxa"/>
+            <w:tcBorders>
+              <w:top w:val="nil"/>
+              <w:left w:val="single" w:sz="8" w:space="0" w:color="auto"/>
+              <w:bottom w:val="single" w:sz="4" w:space="0" w:color="auto"/>
+              <w:right w:val="single" w:sz="4" w:space="0" w:color="auto"/>
+            </w:tcBorders>
+            <w:shd w:val="clear" w:color="000000" w:fill="F2F2F2"/>
+            <w:noWrap/>
+            <w:vAlign w:val="bottom"/>
+            <w:hideMark/>
+          </w:tcPr>
+          <w:p>
+            <w:pPr>
+              <w:spacing w:before="0" w:after="0" w:line="240" w:lineRule="auto"/>
+              <w:jc w:val="left"/>
+              <w:rPr>
+                <w:rFonts w:ascii="Calibri" w:eastAsia="Times New Roman" w:hAnsi="Calibri" w:cs="Calibri"/>
+                <w:color w:val="000000"/>
+                <w:sz w:val="22"/>
+                <w:lang w:eastAsia="pt-PT"/>
+              </w:rPr>
+            </w:pPr>
+            <w:proofErr w:type="spellStart"/>
+            <w:r>
+              <w:rPr>
+                <w:rFonts w:ascii="Calibri" w:eastAsia="Times New Roman" w:hAnsi="Calibri" w:cs="Calibri"/>
+                <w:color w:val="000000"/>
+                <w:sz w:val="22"/>
+                <w:lang w:eastAsia="pt-PT"/>
+              </w:rPr>
+              <w:t>Database</w:t>
+            </w:r>
+            <w:proofErr w:type="spellEnd"/>
+            <w:r>
+              <w:rPr>
+                <w:rFonts w:ascii="Calibri" w:eastAsia="Times New Roman" w:hAnsi="Calibri" w:cs="Calibri"/>
+                <w:color w:val="000000"/>
+                <w:sz w:val="22"/>
+                <w:lang w:eastAsia="pt-PT"/>
+              </w:rPr>
+              <w:t xml:space="preserve"> </w:t>
+            </w:r>
+            <w:proofErr w:type="spellStart"/>
+            <w:r>
+              <w:rPr>
+                <w:rFonts w:ascii="Calibri" w:eastAsia="Times New Roman" w:hAnsi="Calibri" w:cs="Calibri"/>
+                <w:color w:val="000000"/>
+                <w:sz w:val="22"/>
+                <w:lang w:eastAsia="pt-PT"/>
+              </w:rPr>
+              <w:t>Size</w:t>
+            </w:r>
+            <w:proofErr w:type="spellEnd"/>
+          </w:p>
+        </w:tc>
+        <w:tc>
+          <w:tcPr>
+            <w:tcW w:w="1108" w:type="dxa"/>
+            <w:tcBorders>
+              <w:top w:val="nil"/>
+              <w:left w:val="nil"/>
+              <w:bottom w:val="single" w:sz="4" w:space="0" w:color="auto"/>
+              <w:right w:val="single" w:sz="8" w:space="0" w:color="auto"/>
+            </w:tcBorders>
+            <w:shd w:val="clear" w:color="000000" w:fill="F2F2F2"/>
+            <w:noWrap/>
+            <w:vAlign w:val="bottom"/>
+            <w:hideMark/>
+          </w:tcPr>
+          <w:p>
+            <w:pPr>
+              <w:spacing w:before="0" w:after="0" w:line="240" w:lineRule="auto"/>
+              <w:jc w:val="left"/>
+              <w:rPr>
+                <w:rFonts w:ascii="Calibri" w:eastAsia="Times New Roman" w:hAnsi="Calibri" w:cs="Calibri"/>
+                <w:color w:val="000000"/>
+                <w:sz w:val="22"/>
+                <w:lang w:eastAsia="pt-PT"/>
+              </w:rPr>
+            </w:pPr>
+            <w:r>
+              <w:rPr>
+                <w:rFonts w:ascii="Calibri" w:eastAsia="Times New Roman" w:hAnsi="Calibri" w:cs="Calibri"/>
+                <w:color w:val="000000"/>
+                <w:sz w:val="22"/>
+                <w:lang w:eastAsia="pt-PT"/>
+              </w:rPr>
+              <w:t>0.94 (L )</w:t>
+            </w:r>
+          </w:p>
+        </w:tc>
+      </w:tr>
+      <w:tr>
+        <w:trPr>
+          <w:trHeight w:val="300"/>
+          <w:jc w:val="center"/>
+        </w:trPr>
+        <w:tc>
+          <w:tcPr>
+            <w:tcW w:w="4372" w:type="dxa"/>
+            <w:tcBorders>
+              <w:top w:val="nil"/>
+              <w:left w:val="single" w:sz="8" w:space="0" w:color="auto"/>
+              <w:bottom w:val="single" w:sz="4" w:space="0" w:color="auto"/>
+              <w:right w:val="single" w:sz="4" w:space="0" w:color="auto"/>
+            </w:tcBorders>
+            <w:shd w:val="clear" w:color="000000" w:fill="F2F2F2"/>
+            <w:noWrap/>
+            <w:vAlign w:val="bottom"/>
+            <w:hideMark/>
+          </w:tcPr>
+          <w:p>
+            <w:pPr>
+              <w:spacing w:before="0" w:after="0" w:line="240" w:lineRule="auto"/>
+              <w:jc w:val="left"/>
+              <w:rPr>
+                <w:rFonts w:ascii="Calibri" w:eastAsia="Times New Roman" w:hAnsi="Calibri" w:cs="Calibri"/>
+                <w:color w:val="000000"/>
+                <w:sz w:val="22"/>
+                <w:lang w:eastAsia="pt-PT"/>
+              </w:rPr>
+            </w:pPr>
+            <w:proofErr w:type="spellStart"/>
+            <w:r>
+              <w:rPr>
+                <w:rFonts w:ascii="Calibri" w:eastAsia="Times New Roman" w:hAnsi="Calibri" w:cs="Calibri"/>
+                <w:color w:val="000000"/>
+                <w:sz w:val="22"/>
+                <w:lang w:eastAsia="pt-PT"/>
+              </w:rPr>
+              <w:t>Product</w:t>
+            </w:r>
+            <w:proofErr w:type="spellEnd"/>
+            <w:r>
+              <w:rPr>
+                <w:rFonts w:ascii="Calibri" w:eastAsia="Times New Roman" w:hAnsi="Calibri" w:cs="Calibri"/>
+                <w:color w:val="000000"/>
+                <w:sz w:val="22"/>
+                <w:lang w:eastAsia="pt-PT"/>
+              </w:rPr>
+              <w:t xml:space="preserve"> </w:t>
+            </w:r>
+            <w:proofErr w:type="spellStart"/>
+            <w:r>
+              <w:rPr>
+                <w:rFonts w:ascii="Calibri" w:eastAsia="Times New Roman" w:hAnsi="Calibri" w:cs="Calibri"/>
+                <w:color w:val="000000"/>
+                <w:sz w:val="22"/>
+                <w:lang w:eastAsia="pt-PT"/>
+              </w:rPr>
+              <w:t>Complexity</w:t>
+            </w:r>
+            <w:proofErr w:type="spellEnd"/>
+          </w:p>
+        </w:tc>
+        <w:tc>
+          <w:tcPr>
+            <w:tcW w:w="1108" w:type="dxa"/>
+            <w:tcBorders>
+              <w:top w:val="nil"/>
+              <w:left w:val="nil"/>
+              <w:bottom w:val="single" w:sz="4" w:space="0" w:color="auto"/>
+              <w:right w:val="single" w:sz="8" w:space="0" w:color="auto"/>
+            </w:tcBorders>
+            <w:shd w:val="clear" w:color="000000" w:fill="F2F2F2"/>
+            <w:noWrap/>
+            <w:vAlign w:val="bottom"/>
+            <w:hideMark/>
+          </w:tcPr>
+          <w:p>
+            <w:pPr>
+              <w:spacing w:before="0" w:after="0" w:line="240" w:lineRule="auto"/>
+              <w:jc w:val="left"/>
+              <w:rPr>
+                <w:rFonts w:ascii="Calibri" w:eastAsia="Times New Roman" w:hAnsi="Calibri" w:cs="Calibri"/>
+                <w:color w:val="000000"/>
+                <w:sz w:val="22"/>
+                <w:lang w:eastAsia="pt-PT"/>
+              </w:rPr>
+            </w:pPr>
+            <w:r>
+              <w:rPr>
+                <w:rFonts w:ascii="Calibri" w:eastAsia="Times New Roman" w:hAnsi="Calibri" w:cs="Calibri"/>
+                <w:color w:val="000000"/>
+                <w:sz w:val="22"/>
+                <w:lang w:eastAsia="pt-PT"/>
+              </w:rPr>
+              <w:t>1.15 (H )</w:t>
+            </w:r>
+          </w:p>
+        </w:tc>
+      </w:tr>
+      <w:tr>
+        <w:trPr>
+          <w:trHeight w:val="300"/>
+          <w:jc w:val="center"/>
+        </w:trPr>
+        <w:tc>
+          <w:tcPr>
+            <w:tcW w:w="5480" w:type="dxa"/>
+            <w:gridSpan w:val="2"/>
+            <w:tcBorders>
+              <w:top w:val="single" w:sz="4" w:space="0" w:color="auto"/>
+              <w:left w:val="single" w:sz="8" w:space="0" w:color="auto"/>
+              <w:bottom w:val="single" w:sz="4" w:space="0" w:color="auto"/>
+              <w:right w:val="single" w:sz="8" w:space="0" w:color="000000"/>
+            </w:tcBorders>
+            <w:shd w:val="clear" w:color="000000" w:fill="9BC2E6"/>
+            <w:noWrap/>
+            <w:vAlign w:val="bottom"/>
+            <w:hideMark/>
+          </w:tcPr>
+          <w:p>
+            <w:pPr>
+              <w:spacing w:before="0" w:after="0" w:line="240" w:lineRule="auto"/>
+              <w:jc w:val="center"/>
+              <w:rPr>
+                <w:rFonts w:ascii="Calibri" w:eastAsia="Times New Roman" w:hAnsi="Calibri" w:cs="Calibri"/>
+                <w:b/>
+                <w:bCs/>
+                <w:color w:val="000000"/>
+                <w:sz w:val="22"/>
+                <w:lang w:eastAsia="pt-PT"/>
+              </w:rPr>
+            </w:pPr>
+            <w:proofErr w:type="spellStart"/>
+            <w:r>
+              <w:rPr>
+                <w:rFonts w:ascii="Calibri" w:eastAsia="Times New Roman" w:hAnsi="Calibri" w:cs="Calibri"/>
+                <w:b/>
+                <w:bCs/>
+                <w:color w:val="000000"/>
+                <w:sz w:val="22"/>
+                <w:lang w:eastAsia="pt-PT"/>
+              </w:rPr>
+              <w:t>Computer</w:t>
+            </w:r>
+            <w:proofErr w:type="spellEnd"/>
+            <w:r>
+              <w:rPr>
+                <w:rFonts w:ascii="Calibri" w:eastAsia="Times New Roman" w:hAnsi="Calibri" w:cs="Calibri"/>
+                <w:b/>
+                <w:bCs/>
+                <w:color w:val="000000"/>
+                <w:sz w:val="22"/>
+                <w:lang w:eastAsia="pt-PT"/>
+              </w:rPr>
+              <w:t xml:space="preserve"> </w:t>
+            </w:r>
+            <w:proofErr w:type="spellStart"/>
+            <w:r>
+              <w:rPr>
+                <w:rFonts w:ascii="Calibri" w:eastAsia="Times New Roman" w:hAnsi="Calibri" w:cs="Calibri"/>
+                <w:b/>
+                <w:bCs/>
+                <w:color w:val="000000"/>
+                <w:sz w:val="22"/>
+                <w:lang w:eastAsia="pt-PT"/>
+              </w:rPr>
+              <w:t>Attributes</w:t>
+            </w:r>
+            <w:proofErr w:type="spellEnd"/>
+          </w:p>
+        </w:tc>
+      </w:tr>
+      <w:tr>
+        <w:trPr>
+          <w:trHeight w:val="300"/>
+          <w:jc w:val="center"/>
+        </w:trPr>
+        <w:tc>
+          <w:tcPr>
+            <w:tcW w:w="4372" w:type="dxa"/>
+            <w:tcBorders>
+              <w:top w:val="nil"/>
+              <w:left w:val="single" w:sz="8" w:space="0" w:color="auto"/>
+              <w:bottom w:val="single" w:sz="4" w:space="0" w:color="auto"/>
+              <w:right w:val="single" w:sz="4" w:space="0" w:color="auto"/>
+            </w:tcBorders>
+            <w:shd w:val="clear" w:color="000000" w:fill="F2F2F2"/>
+            <w:noWrap/>
+            <w:vAlign w:val="bottom"/>
+            <w:hideMark/>
+          </w:tcPr>
+          <w:p>
+            <w:pPr>
+              <w:spacing w:before="0" w:after="0" w:line="240" w:lineRule="auto"/>
+              <w:jc w:val="left"/>
+              <w:rPr>
+                <w:rFonts w:ascii="Calibri" w:eastAsia="Times New Roman" w:hAnsi="Calibri" w:cs="Calibri"/>
+                <w:color w:val="000000"/>
+                <w:sz w:val="22"/>
+                <w:lang w:eastAsia="pt-PT"/>
+              </w:rPr>
+            </w:pPr>
+            <w:proofErr w:type="spellStart"/>
+            <w:r>
+              <w:rPr>
+                <w:rFonts w:ascii="Calibri" w:eastAsia="Times New Roman" w:hAnsi="Calibri" w:cs="Calibri"/>
+                <w:color w:val="000000"/>
+                <w:sz w:val="22"/>
+                <w:lang w:eastAsia="pt-PT"/>
+              </w:rPr>
+              <w:t>Execution</w:t>
+            </w:r>
+            <w:proofErr w:type="spellEnd"/>
+            <w:r>
+              <w:rPr>
+                <w:rFonts w:ascii="Calibri" w:eastAsia="Times New Roman" w:hAnsi="Calibri" w:cs="Calibri"/>
+                <w:color w:val="000000"/>
+                <w:sz w:val="22"/>
+                <w:lang w:eastAsia="pt-PT"/>
+              </w:rPr>
+              <w:t xml:space="preserve"> Time </w:t>
+            </w:r>
+            <w:proofErr w:type="spellStart"/>
+            <w:r>
+              <w:rPr>
+                <w:rFonts w:ascii="Calibri" w:eastAsia="Times New Roman" w:hAnsi="Calibri" w:cs="Calibri"/>
+                <w:color w:val="000000"/>
+                <w:sz w:val="22"/>
+                <w:lang w:eastAsia="pt-PT"/>
+              </w:rPr>
+              <w:t>Constraint</w:t>
+            </w:r>
+            <w:proofErr w:type="spellEnd"/>
+          </w:p>
+        </w:tc>
+        <w:tc>
+          <w:tcPr>
+            <w:tcW w:w="1108" w:type="dxa"/>
+            <w:tcBorders>
+              <w:top w:val="nil"/>
+              <w:left w:val="nil"/>
+              <w:bottom w:val="single" w:sz="4" w:space="0" w:color="auto"/>
+              <w:right w:val="single" w:sz="8" w:space="0" w:color="auto"/>
+            </w:tcBorders>
+            <w:shd w:val="clear" w:color="000000" w:fill="F2F2F2"/>
+            <w:noWrap/>
+            <w:vAlign w:val="bottom"/>
+            <w:hideMark/>
+          </w:tcPr>
+          <w:p>
+            <w:pPr>
+              <w:spacing w:before="0" w:after="0" w:line="240" w:lineRule="auto"/>
+              <w:jc w:val="left"/>
+              <w:rPr>
+                <w:rFonts w:ascii="Calibri" w:eastAsia="Times New Roman" w:hAnsi="Calibri" w:cs="Calibri"/>
+                <w:color w:val="000000"/>
+                <w:sz w:val="22"/>
+                <w:lang w:eastAsia="pt-PT"/>
+              </w:rPr>
+            </w:pPr>
+            <w:r>
+              <w:rPr>
+                <w:rFonts w:ascii="Calibri" w:eastAsia="Times New Roman" w:hAnsi="Calibri" w:cs="Calibri"/>
+                <w:color w:val="000000"/>
+                <w:sz w:val="22"/>
+                <w:lang w:eastAsia="pt-PT"/>
+              </w:rPr>
+              <w:t>1.00 (N )</w:t>
+            </w:r>
+          </w:p>
+        </w:tc>
+      </w:tr>
+      <w:tr>
+        <w:trPr>
+          <w:trHeight w:val="300"/>
+          <w:jc w:val="center"/>
+        </w:trPr>
+        <w:tc>
+          <w:tcPr>
+            <w:tcW w:w="4372" w:type="dxa"/>
+            <w:tcBorders>
+              <w:top w:val="nil"/>
+              <w:left w:val="single" w:sz="8" w:space="0" w:color="auto"/>
+              <w:bottom w:val="single" w:sz="4" w:space="0" w:color="auto"/>
+              <w:right w:val="single" w:sz="4" w:space="0" w:color="auto"/>
+            </w:tcBorders>
+            <w:shd w:val="clear" w:color="000000" w:fill="F2F2F2"/>
+            <w:noWrap/>
+            <w:vAlign w:val="bottom"/>
+            <w:hideMark/>
+          </w:tcPr>
+          <w:p>
+            <w:pPr>
+              <w:spacing w:before="0" w:after="0" w:line="240" w:lineRule="auto"/>
+              <w:jc w:val="left"/>
+              <w:rPr>
+                <w:rFonts w:ascii="Calibri" w:eastAsia="Times New Roman" w:hAnsi="Calibri" w:cs="Calibri"/>
+                <w:color w:val="000000"/>
+                <w:sz w:val="22"/>
+                <w:lang w:eastAsia="pt-PT"/>
+              </w:rPr>
+            </w:pPr>
+            <w:proofErr w:type="spellStart"/>
+            <w:r>
+              <w:rPr>
+                <w:rFonts w:ascii="Calibri" w:eastAsia="Times New Roman" w:hAnsi="Calibri" w:cs="Calibri"/>
+                <w:color w:val="000000"/>
+                <w:sz w:val="22"/>
+                <w:lang w:eastAsia="pt-PT"/>
+              </w:rPr>
+              <w:t>Main</w:t>
+            </w:r>
+            <w:proofErr w:type="spellEnd"/>
+            <w:r>
+              <w:rPr>
+                <w:rFonts w:ascii="Calibri" w:eastAsia="Times New Roman" w:hAnsi="Calibri" w:cs="Calibri"/>
+                <w:color w:val="000000"/>
+                <w:sz w:val="22"/>
+                <w:lang w:eastAsia="pt-PT"/>
+              </w:rPr>
+              <w:t xml:space="preserve"> </w:t>
+            </w:r>
+            <w:proofErr w:type="spellStart"/>
+            <w:r>
+              <w:rPr>
+                <w:rFonts w:ascii="Calibri" w:eastAsia="Times New Roman" w:hAnsi="Calibri" w:cs="Calibri"/>
+                <w:color w:val="000000"/>
+                <w:sz w:val="22"/>
+                <w:lang w:eastAsia="pt-PT"/>
+              </w:rPr>
+              <w:t>Storage</w:t>
+            </w:r>
+            <w:proofErr w:type="spellEnd"/>
+            <w:r>
+              <w:rPr>
+                <w:rFonts w:ascii="Calibri" w:eastAsia="Times New Roman" w:hAnsi="Calibri" w:cs="Calibri"/>
+                <w:color w:val="000000"/>
+                <w:sz w:val="22"/>
+                <w:lang w:eastAsia="pt-PT"/>
+              </w:rPr>
+              <w:t xml:space="preserve"> </w:t>
+            </w:r>
+            <w:proofErr w:type="spellStart"/>
+            <w:r>
+              <w:rPr>
+                <w:rFonts w:ascii="Calibri" w:eastAsia="Times New Roman" w:hAnsi="Calibri" w:cs="Calibri"/>
+                <w:color w:val="000000"/>
+                <w:sz w:val="22"/>
+                <w:lang w:eastAsia="pt-PT"/>
+              </w:rPr>
+              <w:t>Constraint</w:t>
+            </w:r>
+            <w:proofErr w:type="spellEnd"/>
+          </w:p>
+        </w:tc>
+        <w:tc>
+          <w:tcPr>
+            <w:tcW w:w="1108" w:type="dxa"/>
+            <w:tcBorders>
+              <w:top w:val="nil"/>
+              <w:left w:val="nil"/>
+              <w:bottom w:val="single" w:sz="4" w:space="0" w:color="auto"/>
+              <w:right w:val="single" w:sz="8" w:space="0" w:color="auto"/>
+            </w:tcBorders>
+            <w:shd w:val="clear" w:color="000000" w:fill="F2F2F2"/>
+            <w:noWrap/>
+            <w:vAlign w:val="bottom"/>
+            <w:hideMark/>
+          </w:tcPr>
+          <w:p>
+            <w:pPr>
+              <w:spacing w:before="0" w:after="0" w:line="240" w:lineRule="auto"/>
+              <w:jc w:val="left"/>
+              <w:rPr>
+                <w:rFonts w:ascii="Calibri" w:eastAsia="Times New Roman" w:hAnsi="Calibri" w:cs="Calibri"/>
+                <w:color w:val="000000"/>
+                <w:sz w:val="22"/>
+                <w:lang w:eastAsia="pt-PT"/>
+              </w:rPr>
+            </w:pPr>
+            <w:r>
+              <w:rPr>
+                <w:rFonts w:ascii="Calibri" w:eastAsia="Times New Roman" w:hAnsi="Calibri" w:cs="Calibri"/>
+                <w:color w:val="000000"/>
+                <w:sz w:val="22"/>
+                <w:lang w:eastAsia="pt-PT"/>
+              </w:rPr>
+              <w:t>1.00 (N )</w:t>
+            </w:r>
+          </w:p>
+        </w:tc>
+      </w:tr>
+      <w:tr>
+        <w:trPr>
+          <w:trHeight w:val="300"/>
+          <w:jc w:val="center"/>
+        </w:trPr>
+        <w:tc>
+          <w:tcPr>
+            <w:tcW w:w="4372" w:type="dxa"/>
+            <w:tcBorders>
+              <w:top w:val="nil"/>
+              <w:left w:val="single" w:sz="8" w:space="0" w:color="auto"/>
+              <w:bottom w:val="single" w:sz="4" w:space="0" w:color="auto"/>
+              <w:right w:val="single" w:sz="4" w:space="0" w:color="auto"/>
+            </w:tcBorders>
+            <w:shd w:val="clear" w:color="000000" w:fill="F2F2F2"/>
+            <w:noWrap/>
+            <w:vAlign w:val="bottom"/>
+            <w:hideMark/>
+          </w:tcPr>
+          <w:p>
+            <w:pPr>
+              <w:spacing w:before="0" w:after="0" w:line="240" w:lineRule="auto"/>
+              <w:jc w:val="left"/>
+              <w:rPr>
+                <w:rFonts w:ascii="Calibri" w:eastAsia="Times New Roman" w:hAnsi="Calibri" w:cs="Calibri"/>
+                <w:color w:val="000000"/>
+                <w:sz w:val="22"/>
+                <w:lang w:eastAsia="pt-PT"/>
+              </w:rPr>
+            </w:pPr>
+            <w:proofErr w:type="spellStart"/>
+            <w:r>
+              <w:rPr>
+                <w:rFonts w:ascii="Calibri" w:eastAsia="Times New Roman" w:hAnsi="Calibri" w:cs="Calibri"/>
+                <w:color w:val="000000"/>
+                <w:sz w:val="22"/>
+                <w:lang w:eastAsia="pt-PT"/>
+              </w:rPr>
+              <w:t>Platform</w:t>
+            </w:r>
+            <w:proofErr w:type="spellEnd"/>
+            <w:r>
+              <w:rPr>
+                <w:rFonts w:ascii="Calibri" w:eastAsia="Times New Roman" w:hAnsi="Calibri" w:cs="Calibri"/>
+                <w:color w:val="000000"/>
+                <w:sz w:val="22"/>
+                <w:lang w:eastAsia="pt-PT"/>
+              </w:rPr>
+              <w:t xml:space="preserve"> </w:t>
+            </w:r>
+            <w:proofErr w:type="spellStart"/>
+            <w:r>
+              <w:rPr>
+                <w:rFonts w:ascii="Calibri" w:eastAsia="Times New Roman" w:hAnsi="Calibri" w:cs="Calibri"/>
+                <w:color w:val="000000"/>
+                <w:sz w:val="22"/>
+                <w:lang w:eastAsia="pt-PT"/>
+              </w:rPr>
+              <w:t>Volatility</w:t>
+            </w:r>
+            <w:proofErr w:type="spellEnd"/>
+          </w:p>
+        </w:tc>
+        <w:tc>
+          <w:tcPr>
+            <w:tcW w:w="1108" w:type="dxa"/>
+            <w:tcBorders>
+              <w:top w:val="nil"/>
+              <w:left w:val="nil"/>
+              <w:bottom w:val="single" w:sz="4" w:space="0" w:color="auto"/>
+              <w:right w:val="single" w:sz="8" w:space="0" w:color="auto"/>
+            </w:tcBorders>
+            <w:shd w:val="clear" w:color="000000" w:fill="F2F2F2"/>
+            <w:noWrap/>
+            <w:vAlign w:val="bottom"/>
+            <w:hideMark/>
+          </w:tcPr>
+          <w:p>
+            <w:pPr>
+              <w:spacing w:before="0" w:after="0" w:line="240" w:lineRule="auto"/>
+              <w:jc w:val="left"/>
+              <w:rPr>
+                <w:rFonts w:ascii="Calibri" w:eastAsia="Times New Roman" w:hAnsi="Calibri" w:cs="Calibri"/>
+                <w:color w:val="000000"/>
+                <w:sz w:val="22"/>
+                <w:lang w:eastAsia="pt-PT"/>
+              </w:rPr>
+            </w:pPr>
+            <w:r>
+              <w:rPr>
+                <w:rFonts w:ascii="Calibri" w:eastAsia="Times New Roman" w:hAnsi="Calibri" w:cs="Calibri"/>
+                <w:color w:val="000000"/>
+                <w:sz w:val="22"/>
+                <w:lang w:eastAsia="pt-PT"/>
+              </w:rPr>
+              <w:t>1.00 (N )</w:t>
+            </w:r>
+          </w:p>
+        </w:tc>
+      </w:tr>
+      <w:tr>
+        <w:trPr>
+          <w:trHeight w:val="300"/>
+          <w:jc w:val="center"/>
+        </w:trPr>
+        <w:tc>
+          <w:tcPr>
+            <w:tcW w:w="4372" w:type="dxa"/>
+            <w:tcBorders>
+              <w:top w:val="nil"/>
+              <w:left w:val="single" w:sz="8" w:space="0" w:color="auto"/>
+              <w:bottom w:val="single" w:sz="4" w:space="0" w:color="auto"/>
+              <w:right w:val="single" w:sz="4" w:space="0" w:color="auto"/>
+            </w:tcBorders>
+            <w:shd w:val="clear" w:color="000000" w:fill="F2F2F2"/>
+            <w:noWrap/>
+            <w:vAlign w:val="bottom"/>
+            <w:hideMark/>
+          </w:tcPr>
+          <w:p>
+            <w:pPr>
+              <w:spacing w:before="0" w:after="0" w:line="240" w:lineRule="auto"/>
+              <w:jc w:val="left"/>
+              <w:rPr>
+                <w:rFonts w:ascii="Calibri" w:eastAsia="Times New Roman" w:hAnsi="Calibri" w:cs="Calibri"/>
+                <w:color w:val="000000"/>
+                <w:sz w:val="22"/>
+                <w:lang w:eastAsia="pt-PT"/>
+              </w:rPr>
+            </w:pPr>
+            <w:proofErr w:type="spellStart"/>
+            <w:r>
+              <w:rPr>
+                <w:rFonts w:ascii="Calibri" w:eastAsia="Times New Roman" w:hAnsi="Calibri" w:cs="Calibri"/>
+                <w:color w:val="000000"/>
+                <w:sz w:val="22"/>
+                <w:lang w:eastAsia="pt-PT"/>
+              </w:rPr>
+              <w:t>Computer</w:t>
+            </w:r>
+            <w:proofErr w:type="spellEnd"/>
+            <w:r>
+              <w:rPr>
+                <w:rFonts w:ascii="Calibri" w:eastAsia="Times New Roman" w:hAnsi="Calibri" w:cs="Calibri"/>
+                <w:color w:val="000000"/>
+                <w:sz w:val="22"/>
+                <w:lang w:eastAsia="pt-PT"/>
+              </w:rPr>
+              <w:t xml:space="preserve"> </w:t>
+            </w:r>
+            <w:proofErr w:type="spellStart"/>
+            <w:r>
+              <w:rPr>
+                <w:rFonts w:ascii="Calibri" w:eastAsia="Times New Roman" w:hAnsi="Calibri" w:cs="Calibri"/>
+                <w:color w:val="000000"/>
+                <w:sz w:val="22"/>
+                <w:lang w:eastAsia="pt-PT"/>
+              </w:rPr>
+              <w:t>Turnaround</w:t>
+            </w:r>
+            <w:proofErr w:type="spellEnd"/>
+            <w:r>
+              <w:rPr>
+                <w:rFonts w:ascii="Calibri" w:eastAsia="Times New Roman" w:hAnsi="Calibri" w:cs="Calibri"/>
+                <w:color w:val="000000"/>
+                <w:sz w:val="22"/>
+                <w:lang w:eastAsia="pt-PT"/>
+              </w:rPr>
+              <w:t xml:space="preserve"> Time</w:t>
+            </w:r>
+          </w:p>
+        </w:tc>
+        <w:tc>
+          <w:tcPr>
+            <w:tcW w:w="1108" w:type="dxa"/>
+            <w:tcBorders>
+              <w:top w:val="nil"/>
+              <w:left w:val="nil"/>
+              <w:bottom w:val="single" w:sz="4" w:space="0" w:color="auto"/>
+              <w:right w:val="single" w:sz="8" w:space="0" w:color="auto"/>
+            </w:tcBorders>
+            <w:shd w:val="clear" w:color="000000" w:fill="F2F2F2"/>
+            <w:noWrap/>
+            <w:vAlign w:val="bottom"/>
+            <w:hideMark/>
+          </w:tcPr>
+          <w:p>
+            <w:pPr>
+              <w:spacing w:before="0" w:after="0" w:line="240" w:lineRule="auto"/>
+              <w:jc w:val="left"/>
+              <w:rPr>
+                <w:rFonts w:ascii="Calibri" w:eastAsia="Times New Roman" w:hAnsi="Calibri" w:cs="Calibri"/>
+                <w:color w:val="000000"/>
+                <w:sz w:val="22"/>
+                <w:lang w:eastAsia="pt-PT"/>
+              </w:rPr>
+            </w:pPr>
+            <w:r>
+              <w:rPr>
+                <w:rFonts w:ascii="Calibri" w:eastAsia="Times New Roman" w:hAnsi="Calibri" w:cs="Calibri"/>
+                <w:color w:val="000000"/>
+                <w:sz w:val="22"/>
+                <w:lang w:eastAsia="pt-PT"/>
+              </w:rPr>
+              <w:t>1.00 (N )</w:t>
+            </w:r>
+          </w:p>
+        </w:tc>
+      </w:tr>
+      <w:tr>
+        <w:trPr>
+          <w:trHeight w:val="300"/>
+          <w:jc w:val="center"/>
+        </w:trPr>
+        <w:tc>
+          <w:tcPr>
+            <w:tcW w:w="5480" w:type="dxa"/>
+            <w:gridSpan w:val="2"/>
+            <w:tcBorders>
+              <w:top w:val="single" w:sz="4" w:space="0" w:color="auto"/>
+              <w:left w:val="single" w:sz="8" w:space="0" w:color="auto"/>
+              <w:bottom w:val="single" w:sz="4" w:space="0" w:color="auto"/>
+              <w:right w:val="single" w:sz="8" w:space="0" w:color="000000"/>
+            </w:tcBorders>
+            <w:shd w:val="clear" w:color="000000" w:fill="9BC2E6"/>
+            <w:noWrap/>
+            <w:vAlign w:val="bottom"/>
+            <w:hideMark/>
+          </w:tcPr>
+          <w:p>
+            <w:pPr>
+              <w:spacing w:before="0" w:after="0" w:line="240" w:lineRule="auto"/>
+              <w:jc w:val="center"/>
+              <w:rPr>
+                <w:rFonts w:ascii="Calibri" w:eastAsia="Times New Roman" w:hAnsi="Calibri" w:cs="Calibri"/>
+                <w:b/>
+                <w:bCs/>
+                <w:color w:val="000000"/>
+                <w:sz w:val="22"/>
+                <w:lang w:eastAsia="pt-PT"/>
+              </w:rPr>
+            </w:pPr>
+            <w:proofErr w:type="spellStart"/>
+            <w:r>
+              <w:rPr>
+                <w:rFonts w:ascii="Calibri" w:eastAsia="Times New Roman" w:hAnsi="Calibri" w:cs="Calibri"/>
+                <w:b/>
+                <w:bCs/>
+                <w:color w:val="000000"/>
+                <w:sz w:val="22"/>
+                <w:lang w:eastAsia="pt-PT"/>
+              </w:rPr>
+              <w:t>Personnel</w:t>
+            </w:r>
+            <w:proofErr w:type="spellEnd"/>
+            <w:r>
+              <w:rPr>
+                <w:rFonts w:ascii="Calibri" w:eastAsia="Times New Roman" w:hAnsi="Calibri" w:cs="Calibri"/>
+                <w:b/>
+                <w:bCs/>
+                <w:color w:val="000000"/>
+                <w:sz w:val="22"/>
+                <w:lang w:eastAsia="pt-PT"/>
+              </w:rPr>
+              <w:t xml:space="preserve"> </w:t>
+            </w:r>
+            <w:proofErr w:type="spellStart"/>
+            <w:r>
+              <w:rPr>
+                <w:rFonts w:ascii="Calibri" w:eastAsia="Times New Roman" w:hAnsi="Calibri" w:cs="Calibri"/>
+                <w:b/>
+                <w:bCs/>
+                <w:color w:val="000000"/>
+                <w:sz w:val="22"/>
+                <w:lang w:eastAsia="pt-PT"/>
+              </w:rPr>
+              <w:t>Attributes</w:t>
+            </w:r>
+            <w:proofErr w:type="spellEnd"/>
+          </w:p>
+        </w:tc>
+      </w:tr>
+      <w:tr>
+        <w:trPr>
+          <w:trHeight w:val="300"/>
+          <w:jc w:val="center"/>
+        </w:trPr>
+        <w:tc>
+          <w:tcPr>
+            <w:tcW w:w="4372" w:type="dxa"/>
+            <w:tcBorders>
+              <w:top w:val="nil"/>
+              <w:left w:val="single" w:sz="8" w:space="0" w:color="auto"/>
+              <w:bottom w:val="single" w:sz="4" w:space="0" w:color="auto"/>
+              <w:right w:val="single" w:sz="4" w:space="0" w:color="auto"/>
+            </w:tcBorders>
+            <w:shd w:val="clear" w:color="000000" w:fill="F2F2F2"/>
+            <w:noWrap/>
+            <w:vAlign w:val="bottom"/>
+            <w:hideMark/>
+          </w:tcPr>
+          <w:p>
+            <w:pPr>
+              <w:spacing w:before="0" w:after="0" w:line="240" w:lineRule="auto"/>
+              <w:jc w:val="left"/>
+              <w:rPr>
+                <w:rFonts w:ascii="Calibri" w:eastAsia="Times New Roman" w:hAnsi="Calibri" w:cs="Calibri"/>
+                <w:color w:val="000000"/>
+                <w:sz w:val="22"/>
+                <w:lang w:eastAsia="pt-PT"/>
+              </w:rPr>
+            </w:pPr>
+            <w:proofErr w:type="spellStart"/>
+            <w:r>
+              <w:rPr>
+                <w:rFonts w:ascii="Calibri" w:eastAsia="Times New Roman" w:hAnsi="Calibri" w:cs="Calibri"/>
+                <w:color w:val="000000"/>
+                <w:sz w:val="22"/>
+                <w:lang w:eastAsia="pt-PT"/>
+              </w:rPr>
+              <w:t>Analyst</w:t>
+            </w:r>
+            <w:proofErr w:type="spellEnd"/>
+            <w:r>
+              <w:rPr>
+                <w:rFonts w:ascii="Calibri" w:eastAsia="Times New Roman" w:hAnsi="Calibri" w:cs="Calibri"/>
+                <w:color w:val="000000"/>
+                <w:sz w:val="22"/>
+                <w:lang w:eastAsia="pt-PT"/>
+              </w:rPr>
+              <w:t xml:space="preserve"> </w:t>
+            </w:r>
+            <w:proofErr w:type="spellStart"/>
+            <w:r>
+              <w:rPr>
+                <w:rFonts w:ascii="Calibri" w:eastAsia="Times New Roman" w:hAnsi="Calibri" w:cs="Calibri"/>
+                <w:color w:val="000000"/>
+                <w:sz w:val="22"/>
+                <w:lang w:eastAsia="pt-PT"/>
+              </w:rPr>
+              <w:t>Capability</w:t>
+            </w:r>
+            <w:proofErr w:type="spellEnd"/>
+          </w:p>
+        </w:tc>
+        <w:tc>
+          <w:tcPr>
+            <w:tcW w:w="1108" w:type="dxa"/>
+            <w:tcBorders>
+              <w:top w:val="nil"/>
+              <w:left w:val="nil"/>
+              <w:bottom w:val="single" w:sz="4" w:space="0" w:color="auto"/>
+              <w:right w:val="single" w:sz="8" w:space="0" w:color="auto"/>
+            </w:tcBorders>
+            <w:shd w:val="clear" w:color="000000" w:fill="F2F2F2"/>
+            <w:noWrap/>
+            <w:vAlign w:val="bottom"/>
+            <w:hideMark/>
+          </w:tcPr>
+          <w:p>
+            <w:pPr>
+              <w:spacing w:before="0" w:after="0" w:line="240" w:lineRule="auto"/>
+              <w:jc w:val="left"/>
+              <w:rPr>
+                <w:rFonts w:ascii="Calibri" w:eastAsia="Times New Roman" w:hAnsi="Calibri" w:cs="Calibri"/>
+                <w:color w:val="000000"/>
+                <w:sz w:val="22"/>
+                <w:lang w:eastAsia="pt-PT"/>
+              </w:rPr>
+            </w:pPr>
+            <w:r>
+              <w:rPr>
+                <w:rFonts w:ascii="Calibri" w:eastAsia="Times New Roman" w:hAnsi="Calibri" w:cs="Calibri"/>
+                <w:color w:val="000000"/>
+                <w:sz w:val="22"/>
+                <w:lang w:eastAsia="pt-PT"/>
+              </w:rPr>
+              <w:t>1.19 (L )</w:t>
+            </w:r>
+          </w:p>
+        </w:tc>
+      </w:tr>
+      <w:tr>
+        <w:trPr>
+          <w:trHeight w:val="300"/>
+          <w:jc w:val="center"/>
+        </w:trPr>
+        <w:tc>
+          <w:tcPr>
+            <w:tcW w:w="4372" w:type="dxa"/>
+            <w:tcBorders>
+              <w:top w:val="nil"/>
+              <w:left w:val="single" w:sz="8" w:space="0" w:color="auto"/>
+              <w:bottom w:val="single" w:sz="4" w:space="0" w:color="auto"/>
+              <w:right w:val="single" w:sz="4" w:space="0" w:color="auto"/>
+            </w:tcBorders>
+            <w:shd w:val="clear" w:color="000000" w:fill="F2F2F2"/>
+            <w:noWrap/>
+            <w:vAlign w:val="bottom"/>
+            <w:hideMark/>
+          </w:tcPr>
+          <w:p>
+            <w:pPr>
+              <w:spacing w:before="0" w:after="0" w:line="240" w:lineRule="auto"/>
+              <w:jc w:val="left"/>
+              <w:rPr>
+                <w:rFonts w:ascii="Calibri" w:eastAsia="Times New Roman" w:hAnsi="Calibri" w:cs="Calibri"/>
+                <w:color w:val="000000"/>
+                <w:sz w:val="22"/>
+                <w:lang w:eastAsia="pt-PT"/>
+              </w:rPr>
+            </w:pPr>
+            <w:proofErr w:type="spellStart"/>
+            <w:r>
+              <w:rPr>
+                <w:rFonts w:ascii="Calibri" w:eastAsia="Times New Roman" w:hAnsi="Calibri" w:cs="Calibri"/>
+                <w:color w:val="000000"/>
+                <w:sz w:val="22"/>
+                <w:lang w:eastAsia="pt-PT"/>
+              </w:rPr>
+              <w:t>Applications</w:t>
+            </w:r>
+            <w:proofErr w:type="spellEnd"/>
+            <w:r>
+              <w:rPr>
+                <w:rFonts w:ascii="Calibri" w:eastAsia="Times New Roman" w:hAnsi="Calibri" w:cs="Calibri"/>
+                <w:color w:val="000000"/>
+                <w:sz w:val="22"/>
+                <w:lang w:eastAsia="pt-PT"/>
+              </w:rPr>
+              <w:t xml:space="preserve"> </w:t>
+            </w:r>
+            <w:proofErr w:type="spellStart"/>
+            <w:r>
+              <w:rPr>
+                <w:rFonts w:ascii="Calibri" w:eastAsia="Times New Roman" w:hAnsi="Calibri" w:cs="Calibri"/>
+                <w:color w:val="000000"/>
+                <w:sz w:val="22"/>
+                <w:lang w:eastAsia="pt-PT"/>
+              </w:rPr>
+              <w:t>Experience</w:t>
+            </w:r>
+            <w:proofErr w:type="spellEnd"/>
+          </w:p>
+        </w:tc>
+        <w:tc>
+          <w:tcPr>
+            <w:tcW w:w="1108" w:type="dxa"/>
+            <w:tcBorders>
+              <w:top w:val="nil"/>
+              <w:left w:val="nil"/>
+              <w:bottom w:val="single" w:sz="4" w:space="0" w:color="auto"/>
+              <w:right w:val="single" w:sz="8" w:space="0" w:color="auto"/>
+            </w:tcBorders>
+            <w:shd w:val="clear" w:color="000000" w:fill="F2F2F2"/>
+            <w:noWrap/>
+            <w:vAlign w:val="bottom"/>
+            <w:hideMark/>
+          </w:tcPr>
+          <w:p>
+            <w:pPr>
+              <w:spacing w:before="0" w:after="0" w:line="240" w:lineRule="auto"/>
+              <w:jc w:val="left"/>
+              <w:rPr>
+                <w:rFonts w:ascii="Calibri" w:eastAsia="Times New Roman" w:hAnsi="Calibri" w:cs="Calibri"/>
+                <w:color w:val="000000"/>
+                <w:sz w:val="22"/>
+                <w:lang w:eastAsia="pt-PT"/>
+              </w:rPr>
+            </w:pPr>
+            <w:r>
+              <w:rPr>
+                <w:rFonts w:ascii="Calibri" w:eastAsia="Times New Roman" w:hAnsi="Calibri" w:cs="Calibri"/>
+                <w:color w:val="000000"/>
+                <w:sz w:val="22"/>
+                <w:lang w:eastAsia="pt-PT"/>
+              </w:rPr>
+              <w:t>1.13 (L )</w:t>
+            </w:r>
+          </w:p>
+        </w:tc>
+      </w:tr>
+      <w:tr>
+        <w:trPr>
+          <w:trHeight w:val="300"/>
+          <w:jc w:val="center"/>
+        </w:trPr>
+        <w:tc>
+          <w:tcPr>
+            <w:tcW w:w="4372" w:type="dxa"/>
+            <w:tcBorders>
+              <w:top w:val="nil"/>
+              <w:left w:val="single" w:sz="8" w:space="0" w:color="auto"/>
+              <w:bottom w:val="single" w:sz="4" w:space="0" w:color="auto"/>
+              <w:right w:val="single" w:sz="4" w:space="0" w:color="auto"/>
+            </w:tcBorders>
+            <w:shd w:val="clear" w:color="000000" w:fill="F2F2F2"/>
+            <w:noWrap/>
+            <w:vAlign w:val="bottom"/>
+            <w:hideMark/>
+          </w:tcPr>
+          <w:p>
+            <w:pPr>
+              <w:spacing w:before="0" w:after="0" w:line="240" w:lineRule="auto"/>
+              <w:jc w:val="left"/>
+              <w:rPr>
+                <w:rFonts w:ascii="Calibri" w:eastAsia="Times New Roman" w:hAnsi="Calibri" w:cs="Calibri"/>
+                <w:color w:val="000000"/>
+                <w:sz w:val="22"/>
+                <w:lang w:eastAsia="pt-PT"/>
+              </w:rPr>
+            </w:pPr>
+            <w:proofErr w:type="spellStart"/>
+            <w:r>
+              <w:rPr>
+                <w:rFonts w:ascii="Calibri" w:eastAsia="Times New Roman" w:hAnsi="Calibri" w:cs="Calibri"/>
+                <w:color w:val="000000"/>
+                <w:sz w:val="22"/>
+                <w:lang w:eastAsia="pt-PT"/>
+              </w:rPr>
+              <w:lastRenderedPageBreak/>
+              <w:t>Programmer</w:t>
+            </w:r>
+            <w:proofErr w:type="spellEnd"/>
+            <w:r>
+              <w:rPr>
+                <w:rFonts w:ascii="Calibri" w:eastAsia="Times New Roman" w:hAnsi="Calibri" w:cs="Calibri"/>
+                <w:color w:val="000000"/>
+                <w:sz w:val="22"/>
+                <w:lang w:eastAsia="pt-PT"/>
+              </w:rPr>
+              <w:t xml:space="preserve"> </w:t>
+            </w:r>
+            <w:proofErr w:type="spellStart"/>
+            <w:r>
+              <w:rPr>
+                <w:rFonts w:ascii="Calibri" w:eastAsia="Times New Roman" w:hAnsi="Calibri" w:cs="Calibri"/>
+                <w:color w:val="000000"/>
+                <w:sz w:val="22"/>
+                <w:lang w:eastAsia="pt-PT"/>
+              </w:rPr>
+              <w:t>Capability</w:t>
+            </w:r>
+            <w:proofErr w:type="spellEnd"/>
+          </w:p>
+        </w:tc>
+        <w:tc>
+          <w:tcPr>
+            <w:tcW w:w="1108" w:type="dxa"/>
+            <w:tcBorders>
+              <w:top w:val="nil"/>
+              <w:left w:val="nil"/>
+              <w:bottom w:val="single" w:sz="4" w:space="0" w:color="auto"/>
+              <w:right w:val="single" w:sz="8" w:space="0" w:color="auto"/>
+            </w:tcBorders>
+            <w:shd w:val="clear" w:color="000000" w:fill="F2F2F2"/>
+            <w:noWrap/>
+            <w:vAlign w:val="bottom"/>
+            <w:hideMark/>
+          </w:tcPr>
+          <w:p>
+            <w:pPr>
+              <w:spacing w:before="0" w:after="0" w:line="240" w:lineRule="auto"/>
+              <w:jc w:val="left"/>
+              <w:rPr>
+                <w:rFonts w:ascii="Calibri" w:eastAsia="Times New Roman" w:hAnsi="Calibri" w:cs="Calibri"/>
+                <w:color w:val="000000"/>
+                <w:sz w:val="22"/>
+                <w:lang w:eastAsia="pt-PT"/>
+              </w:rPr>
+            </w:pPr>
+            <w:r>
+              <w:rPr>
+                <w:rFonts w:ascii="Calibri" w:eastAsia="Times New Roman" w:hAnsi="Calibri" w:cs="Calibri"/>
+                <w:color w:val="000000"/>
+                <w:sz w:val="22"/>
+                <w:lang w:eastAsia="pt-PT"/>
+              </w:rPr>
+              <w:t>1.00 (N )</w:t>
+            </w:r>
+          </w:p>
+        </w:tc>
+      </w:tr>
+      <w:tr>
+        <w:trPr>
+          <w:trHeight w:val="300"/>
+          <w:jc w:val="center"/>
+        </w:trPr>
+        <w:tc>
+          <w:tcPr>
+            <w:tcW w:w="4372" w:type="dxa"/>
+            <w:tcBorders>
+              <w:top w:val="nil"/>
+              <w:left w:val="single" w:sz="8" w:space="0" w:color="auto"/>
+              <w:bottom w:val="single" w:sz="4" w:space="0" w:color="auto"/>
+              <w:right w:val="single" w:sz="4" w:space="0" w:color="auto"/>
+            </w:tcBorders>
+            <w:shd w:val="clear" w:color="000000" w:fill="F2F2F2"/>
+            <w:noWrap/>
+            <w:vAlign w:val="bottom"/>
+            <w:hideMark/>
+          </w:tcPr>
+          <w:p>
+            <w:pPr>
+              <w:spacing w:before="0" w:after="0" w:line="240" w:lineRule="auto"/>
+              <w:jc w:val="left"/>
+              <w:rPr>
+                <w:rFonts w:ascii="Calibri" w:eastAsia="Times New Roman" w:hAnsi="Calibri" w:cs="Calibri"/>
+                <w:color w:val="000000"/>
+                <w:sz w:val="22"/>
+                <w:lang w:eastAsia="pt-PT"/>
+              </w:rPr>
+            </w:pPr>
+            <w:proofErr w:type="spellStart"/>
+            <w:r>
+              <w:rPr>
+                <w:rFonts w:ascii="Calibri" w:eastAsia="Times New Roman" w:hAnsi="Calibri" w:cs="Calibri"/>
+                <w:color w:val="000000"/>
+                <w:sz w:val="22"/>
+                <w:lang w:eastAsia="pt-PT"/>
+              </w:rPr>
+              <w:t>Platform</w:t>
+            </w:r>
+            <w:proofErr w:type="spellEnd"/>
+            <w:r>
+              <w:rPr>
+                <w:rFonts w:ascii="Calibri" w:eastAsia="Times New Roman" w:hAnsi="Calibri" w:cs="Calibri"/>
+                <w:color w:val="000000"/>
+                <w:sz w:val="22"/>
+                <w:lang w:eastAsia="pt-PT"/>
+              </w:rPr>
+              <w:t xml:space="preserve"> </w:t>
+            </w:r>
+            <w:proofErr w:type="spellStart"/>
+            <w:r>
+              <w:rPr>
+                <w:rFonts w:ascii="Calibri" w:eastAsia="Times New Roman" w:hAnsi="Calibri" w:cs="Calibri"/>
+                <w:color w:val="000000"/>
+                <w:sz w:val="22"/>
+                <w:lang w:eastAsia="pt-PT"/>
+              </w:rPr>
+              <w:t>Experience</w:t>
+            </w:r>
+            <w:proofErr w:type="spellEnd"/>
+          </w:p>
+        </w:tc>
+        <w:tc>
+          <w:tcPr>
+            <w:tcW w:w="1108" w:type="dxa"/>
+            <w:tcBorders>
+              <w:top w:val="nil"/>
+              <w:left w:val="nil"/>
+              <w:bottom w:val="single" w:sz="4" w:space="0" w:color="auto"/>
+              <w:right w:val="single" w:sz="8" w:space="0" w:color="auto"/>
+            </w:tcBorders>
+            <w:shd w:val="clear" w:color="000000" w:fill="F2F2F2"/>
+            <w:noWrap/>
+            <w:vAlign w:val="bottom"/>
+            <w:hideMark/>
+          </w:tcPr>
+          <w:p>
+            <w:pPr>
+              <w:spacing w:before="0" w:after="0" w:line="240" w:lineRule="auto"/>
+              <w:jc w:val="left"/>
+              <w:rPr>
+                <w:rFonts w:ascii="Calibri" w:eastAsia="Times New Roman" w:hAnsi="Calibri" w:cs="Calibri"/>
+                <w:color w:val="000000"/>
+                <w:sz w:val="22"/>
+                <w:lang w:eastAsia="pt-PT"/>
+              </w:rPr>
+            </w:pPr>
+            <w:r>
+              <w:rPr>
+                <w:rFonts w:ascii="Calibri" w:eastAsia="Times New Roman" w:hAnsi="Calibri" w:cs="Calibri"/>
+                <w:color w:val="000000"/>
+                <w:sz w:val="22"/>
+                <w:lang w:eastAsia="pt-PT"/>
+              </w:rPr>
+              <w:t>1.00 (N )</w:t>
+            </w:r>
+          </w:p>
+        </w:tc>
+      </w:tr>
+      <w:tr>
+        <w:trPr>
+          <w:trHeight w:val="300"/>
+          <w:jc w:val="center"/>
+        </w:trPr>
+        <w:tc>
+          <w:tcPr>
+            <w:tcW w:w="4372" w:type="dxa"/>
+            <w:tcBorders>
+              <w:top w:val="nil"/>
+              <w:left w:val="single" w:sz="8" w:space="0" w:color="auto"/>
+              <w:bottom w:val="single" w:sz="4" w:space="0" w:color="auto"/>
+              <w:right w:val="single" w:sz="4" w:space="0" w:color="auto"/>
+            </w:tcBorders>
+            <w:shd w:val="clear" w:color="000000" w:fill="F2F2F2"/>
+            <w:noWrap/>
+            <w:vAlign w:val="bottom"/>
+            <w:hideMark/>
+          </w:tcPr>
+          <w:p>
+            <w:pPr>
+              <w:spacing w:before="0" w:after="0" w:line="240" w:lineRule="auto"/>
+              <w:jc w:val="left"/>
+              <w:rPr>
+                <w:rFonts w:ascii="Calibri" w:eastAsia="Times New Roman" w:hAnsi="Calibri" w:cs="Calibri"/>
+                <w:color w:val="000000"/>
+                <w:sz w:val="22"/>
+                <w:lang w:val="en-US" w:eastAsia="pt-PT"/>
+              </w:rPr>
+            </w:pPr>
+            <w:r>
+              <w:rPr>
+                <w:rFonts w:ascii="Calibri" w:eastAsia="Times New Roman" w:hAnsi="Calibri" w:cs="Calibri"/>
+                <w:color w:val="000000"/>
+                <w:sz w:val="22"/>
+                <w:lang w:val="en-US" w:eastAsia="pt-PT"/>
+              </w:rPr>
+              <w:t>Programming Language and Tool Experience</w:t>
+            </w:r>
+          </w:p>
+        </w:tc>
+        <w:tc>
+          <w:tcPr>
+            <w:tcW w:w="1108" w:type="dxa"/>
+            <w:tcBorders>
+              <w:top w:val="nil"/>
+              <w:left w:val="nil"/>
+              <w:bottom w:val="single" w:sz="4" w:space="0" w:color="auto"/>
+              <w:right w:val="single" w:sz="8" w:space="0" w:color="auto"/>
+            </w:tcBorders>
+            <w:shd w:val="clear" w:color="000000" w:fill="F2F2F2"/>
+            <w:noWrap/>
+            <w:vAlign w:val="bottom"/>
+            <w:hideMark/>
+          </w:tcPr>
+          <w:p>
+            <w:pPr>
+              <w:spacing w:before="0" w:after="0" w:line="240" w:lineRule="auto"/>
+              <w:jc w:val="left"/>
+              <w:rPr>
+                <w:rFonts w:ascii="Calibri" w:eastAsia="Times New Roman" w:hAnsi="Calibri" w:cs="Calibri"/>
+                <w:color w:val="000000"/>
+                <w:sz w:val="22"/>
+                <w:lang w:eastAsia="pt-PT"/>
+              </w:rPr>
+            </w:pPr>
+            <w:r>
+              <w:rPr>
+                <w:rFonts w:ascii="Calibri" w:eastAsia="Times New Roman" w:hAnsi="Calibri" w:cs="Calibri"/>
+                <w:color w:val="000000"/>
+                <w:sz w:val="22"/>
+                <w:lang w:eastAsia="pt-PT"/>
+              </w:rPr>
+              <w:t>1.07 (L )</w:t>
+            </w:r>
+          </w:p>
+        </w:tc>
+      </w:tr>
+      <w:tr>
+        <w:trPr>
+          <w:trHeight w:val="300"/>
+          <w:jc w:val="center"/>
+        </w:trPr>
+        <w:tc>
+          <w:tcPr>
+            <w:tcW w:w="5480" w:type="dxa"/>
+            <w:gridSpan w:val="2"/>
+            <w:tcBorders>
+              <w:top w:val="single" w:sz="4" w:space="0" w:color="auto"/>
+              <w:left w:val="single" w:sz="8" w:space="0" w:color="auto"/>
+              <w:bottom w:val="single" w:sz="4" w:space="0" w:color="auto"/>
+              <w:right w:val="single" w:sz="8" w:space="0" w:color="000000"/>
+            </w:tcBorders>
+            <w:shd w:val="clear" w:color="000000" w:fill="9BC2E6"/>
+            <w:noWrap/>
+            <w:vAlign w:val="bottom"/>
+            <w:hideMark/>
+          </w:tcPr>
+          <w:p>
+            <w:pPr>
+              <w:spacing w:before="0" w:after="0" w:line="240" w:lineRule="auto"/>
+              <w:jc w:val="center"/>
+              <w:rPr>
+                <w:rFonts w:ascii="Calibri" w:eastAsia="Times New Roman" w:hAnsi="Calibri" w:cs="Calibri"/>
+                <w:b/>
+                <w:bCs/>
+                <w:color w:val="000000"/>
+                <w:sz w:val="22"/>
+                <w:lang w:eastAsia="pt-PT"/>
+              </w:rPr>
+            </w:pPr>
+            <w:r>
+              <w:rPr>
+                <w:rFonts w:ascii="Calibri" w:eastAsia="Times New Roman" w:hAnsi="Calibri" w:cs="Calibri"/>
+                <w:b/>
+                <w:bCs/>
+                <w:color w:val="000000"/>
+                <w:sz w:val="22"/>
+                <w:lang w:eastAsia="pt-PT"/>
+              </w:rPr>
+              <w:t xml:space="preserve">Project </w:t>
+            </w:r>
+            <w:proofErr w:type="spellStart"/>
+            <w:r>
+              <w:rPr>
+                <w:rFonts w:ascii="Calibri" w:eastAsia="Times New Roman" w:hAnsi="Calibri" w:cs="Calibri"/>
+                <w:b/>
+                <w:bCs/>
+                <w:color w:val="000000"/>
+                <w:sz w:val="22"/>
+                <w:lang w:eastAsia="pt-PT"/>
+              </w:rPr>
+              <w:t>Attributes</w:t>
+            </w:r>
+            <w:proofErr w:type="spellEnd"/>
+          </w:p>
+        </w:tc>
+      </w:tr>
+      <w:tr>
+        <w:trPr>
+          <w:trHeight w:val="300"/>
+          <w:jc w:val="center"/>
+        </w:trPr>
+        <w:tc>
+          <w:tcPr>
+            <w:tcW w:w="4372" w:type="dxa"/>
+            <w:tcBorders>
+              <w:top w:val="nil"/>
+              <w:left w:val="single" w:sz="8" w:space="0" w:color="auto"/>
+              <w:bottom w:val="single" w:sz="4" w:space="0" w:color="auto"/>
+              <w:right w:val="single" w:sz="4" w:space="0" w:color="auto"/>
+            </w:tcBorders>
+            <w:shd w:val="clear" w:color="000000" w:fill="F2F2F2"/>
+            <w:noWrap/>
+            <w:vAlign w:val="bottom"/>
+            <w:hideMark/>
+          </w:tcPr>
+          <w:p>
+            <w:pPr>
+              <w:spacing w:before="0" w:after="0" w:line="240" w:lineRule="auto"/>
+              <w:jc w:val="left"/>
+              <w:rPr>
+                <w:rFonts w:ascii="Calibri" w:eastAsia="Times New Roman" w:hAnsi="Calibri" w:cs="Calibri"/>
+                <w:color w:val="000000"/>
+                <w:sz w:val="22"/>
+                <w:lang w:eastAsia="pt-PT"/>
+              </w:rPr>
+            </w:pPr>
+            <w:proofErr w:type="spellStart"/>
+            <w:r>
+              <w:rPr>
+                <w:rFonts w:ascii="Calibri" w:eastAsia="Times New Roman" w:hAnsi="Calibri" w:cs="Calibri"/>
+                <w:color w:val="000000"/>
+                <w:sz w:val="22"/>
+                <w:lang w:eastAsia="pt-PT"/>
+              </w:rPr>
+              <w:t>Modern</w:t>
+            </w:r>
+            <w:proofErr w:type="spellEnd"/>
+            <w:r>
+              <w:rPr>
+                <w:rFonts w:ascii="Calibri" w:eastAsia="Times New Roman" w:hAnsi="Calibri" w:cs="Calibri"/>
+                <w:color w:val="000000"/>
+                <w:sz w:val="22"/>
+                <w:lang w:eastAsia="pt-PT"/>
+              </w:rPr>
+              <w:t xml:space="preserve"> </w:t>
+            </w:r>
+            <w:proofErr w:type="spellStart"/>
+            <w:r>
+              <w:rPr>
+                <w:rFonts w:ascii="Calibri" w:eastAsia="Times New Roman" w:hAnsi="Calibri" w:cs="Calibri"/>
+                <w:color w:val="000000"/>
+                <w:sz w:val="22"/>
+                <w:lang w:eastAsia="pt-PT"/>
+              </w:rPr>
+              <w:t>Programming</w:t>
+            </w:r>
+            <w:proofErr w:type="spellEnd"/>
+            <w:r>
+              <w:rPr>
+                <w:rFonts w:ascii="Calibri" w:eastAsia="Times New Roman" w:hAnsi="Calibri" w:cs="Calibri"/>
+                <w:color w:val="000000"/>
+                <w:sz w:val="22"/>
+                <w:lang w:eastAsia="pt-PT"/>
+              </w:rPr>
+              <w:t xml:space="preserve"> </w:t>
+            </w:r>
+            <w:proofErr w:type="spellStart"/>
+            <w:r>
+              <w:rPr>
+                <w:rFonts w:ascii="Calibri" w:eastAsia="Times New Roman" w:hAnsi="Calibri" w:cs="Calibri"/>
+                <w:color w:val="000000"/>
+                <w:sz w:val="22"/>
+                <w:lang w:eastAsia="pt-PT"/>
+              </w:rPr>
+              <w:t>Practices</w:t>
+            </w:r>
+            <w:proofErr w:type="spellEnd"/>
+          </w:p>
+        </w:tc>
+        <w:tc>
+          <w:tcPr>
+            <w:tcW w:w="1108" w:type="dxa"/>
+            <w:tcBorders>
+              <w:top w:val="nil"/>
+              <w:left w:val="nil"/>
+              <w:bottom w:val="single" w:sz="4" w:space="0" w:color="auto"/>
+              <w:right w:val="single" w:sz="8" w:space="0" w:color="auto"/>
+            </w:tcBorders>
+            <w:shd w:val="clear" w:color="000000" w:fill="F2F2F2"/>
+            <w:noWrap/>
+            <w:vAlign w:val="bottom"/>
+            <w:hideMark/>
+          </w:tcPr>
+          <w:p>
+            <w:pPr>
+              <w:spacing w:before="0" w:after="0" w:line="240" w:lineRule="auto"/>
+              <w:jc w:val="left"/>
+              <w:rPr>
+                <w:rFonts w:ascii="Calibri" w:eastAsia="Times New Roman" w:hAnsi="Calibri" w:cs="Calibri"/>
+                <w:color w:val="000000"/>
+                <w:sz w:val="22"/>
+                <w:lang w:eastAsia="pt-PT"/>
+              </w:rPr>
+            </w:pPr>
+            <w:r>
+              <w:rPr>
+                <w:rFonts w:ascii="Calibri" w:eastAsia="Times New Roman" w:hAnsi="Calibri" w:cs="Calibri"/>
+                <w:color w:val="000000"/>
+                <w:sz w:val="22"/>
+                <w:lang w:eastAsia="pt-PT"/>
+              </w:rPr>
+              <w:t>1.10 (L )</w:t>
+            </w:r>
+          </w:p>
+        </w:tc>
+      </w:tr>
+      <w:tr>
+        <w:trPr>
+          <w:trHeight w:val="300"/>
+          <w:jc w:val="center"/>
+        </w:trPr>
+        <w:tc>
+          <w:tcPr>
+            <w:tcW w:w="4372" w:type="dxa"/>
+            <w:tcBorders>
+              <w:top w:val="nil"/>
+              <w:left w:val="single" w:sz="8" w:space="0" w:color="auto"/>
+              <w:bottom w:val="single" w:sz="4" w:space="0" w:color="auto"/>
+              <w:right w:val="single" w:sz="4" w:space="0" w:color="auto"/>
+            </w:tcBorders>
+            <w:shd w:val="clear" w:color="000000" w:fill="F2F2F2"/>
+            <w:noWrap/>
+            <w:vAlign w:val="bottom"/>
+            <w:hideMark/>
+          </w:tcPr>
+          <w:p>
+            <w:pPr>
+              <w:spacing w:before="0" w:after="0" w:line="240" w:lineRule="auto"/>
+              <w:jc w:val="left"/>
+              <w:rPr>
+                <w:rFonts w:ascii="Calibri" w:eastAsia="Times New Roman" w:hAnsi="Calibri" w:cs="Calibri"/>
+                <w:color w:val="000000"/>
+                <w:sz w:val="22"/>
+                <w:lang w:eastAsia="pt-PT"/>
+              </w:rPr>
+            </w:pPr>
+            <w:r>
+              <w:rPr>
+                <w:rFonts w:ascii="Calibri" w:eastAsia="Times New Roman" w:hAnsi="Calibri" w:cs="Calibri"/>
+                <w:color w:val="000000"/>
+                <w:sz w:val="22"/>
+                <w:lang w:eastAsia="pt-PT"/>
+              </w:rPr>
+              <w:t xml:space="preserve">Use </w:t>
+            </w:r>
+            <w:proofErr w:type="spellStart"/>
+            <w:r>
+              <w:rPr>
+                <w:rFonts w:ascii="Calibri" w:eastAsia="Times New Roman" w:hAnsi="Calibri" w:cs="Calibri"/>
+                <w:color w:val="000000"/>
+                <w:sz w:val="22"/>
+                <w:lang w:eastAsia="pt-PT"/>
+              </w:rPr>
+              <w:t>of</w:t>
+            </w:r>
+            <w:proofErr w:type="spellEnd"/>
+            <w:r>
+              <w:rPr>
+                <w:rFonts w:ascii="Calibri" w:eastAsia="Times New Roman" w:hAnsi="Calibri" w:cs="Calibri"/>
+                <w:color w:val="000000"/>
+                <w:sz w:val="22"/>
+                <w:lang w:eastAsia="pt-PT"/>
+              </w:rPr>
+              <w:t xml:space="preserve"> Software </w:t>
+            </w:r>
+            <w:proofErr w:type="spellStart"/>
+            <w:r>
+              <w:rPr>
+                <w:rFonts w:ascii="Calibri" w:eastAsia="Times New Roman" w:hAnsi="Calibri" w:cs="Calibri"/>
+                <w:color w:val="000000"/>
+                <w:sz w:val="22"/>
+                <w:lang w:eastAsia="pt-PT"/>
+              </w:rPr>
+              <w:t>Tools</w:t>
+            </w:r>
+            <w:proofErr w:type="spellEnd"/>
+          </w:p>
+        </w:tc>
+        <w:tc>
+          <w:tcPr>
+            <w:tcW w:w="1108" w:type="dxa"/>
+            <w:tcBorders>
+              <w:top w:val="nil"/>
+              <w:left w:val="nil"/>
+              <w:bottom w:val="single" w:sz="4" w:space="0" w:color="auto"/>
+              <w:right w:val="single" w:sz="8" w:space="0" w:color="auto"/>
+            </w:tcBorders>
+            <w:shd w:val="clear" w:color="000000" w:fill="F2F2F2"/>
+            <w:noWrap/>
+            <w:vAlign w:val="bottom"/>
+            <w:hideMark/>
+          </w:tcPr>
+          <w:p>
+            <w:pPr>
+              <w:spacing w:before="0" w:after="0" w:line="240" w:lineRule="auto"/>
+              <w:jc w:val="left"/>
+              <w:rPr>
+                <w:rFonts w:ascii="Calibri" w:eastAsia="Times New Roman" w:hAnsi="Calibri" w:cs="Calibri"/>
+                <w:color w:val="000000"/>
+                <w:sz w:val="22"/>
+                <w:lang w:eastAsia="pt-PT"/>
+              </w:rPr>
+            </w:pPr>
+            <w:r>
+              <w:rPr>
+                <w:rFonts w:ascii="Calibri" w:eastAsia="Times New Roman" w:hAnsi="Calibri" w:cs="Calibri"/>
+                <w:color w:val="000000"/>
+                <w:sz w:val="22"/>
+                <w:lang w:eastAsia="pt-PT"/>
+              </w:rPr>
+              <w:t>1.00 (N )</w:t>
+            </w:r>
+          </w:p>
+        </w:tc>
+      </w:tr>
+      <w:tr>
+        <w:trPr>
+          <w:trHeight w:val="315"/>
+          <w:jc w:val="center"/>
+        </w:trPr>
+        <w:tc>
+          <w:tcPr>
+            <w:tcW w:w="4372" w:type="dxa"/>
+            <w:tcBorders>
+              <w:top w:val="nil"/>
+              <w:left w:val="single" w:sz="8" w:space="0" w:color="auto"/>
+              <w:bottom w:val="single" w:sz="8" w:space="0" w:color="auto"/>
+              <w:right w:val="single" w:sz="4" w:space="0" w:color="auto"/>
+            </w:tcBorders>
+            <w:shd w:val="clear" w:color="000000" w:fill="F2F2F2"/>
+            <w:noWrap/>
+            <w:vAlign w:val="bottom"/>
+            <w:hideMark/>
+          </w:tcPr>
+          <w:p>
+            <w:pPr>
+              <w:spacing w:before="0" w:after="0" w:line="240" w:lineRule="auto"/>
+              <w:jc w:val="left"/>
+              <w:rPr>
+                <w:rFonts w:ascii="Calibri" w:eastAsia="Times New Roman" w:hAnsi="Calibri" w:cs="Calibri"/>
+                <w:color w:val="000000"/>
+                <w:sz w:val="22"/>
+                <w:lang w:eastAsia="pt-PT"/>
+              </w:rPr>
+            </w:pPr>
+            <w:proofErr w:type="spellStart"/>
+            <w:r>
+              <w:rPr>
+                <w:rFonts w:ascii="Calibri" w:eastAsia="Times New Roman" w:hAnsi="Calibri" w:cs="Calibri"/>
+                <w:color w:val="000000"/>
+                <w:sz w:val="22"/>
+                <w:lang w:eastAsia="pt-PT"/>
+              </w:rPr>
+              <w:t>Required</w:t>
+            </w:r>
+            <w:proofErr w:type="spellEnd"/>
+            <w:r>
+              <w:rPr>
+                <w:rFonts w:ascii="Calibri" w:eastAsia="Times New Roman" w:hAnsi="Calibri" w:cs="Calibri"/>
+                <w:color w:val="000000"/>
+                <w:sz w:val="22"/>
+                <w:lang w:eastAsia="pt-PT"/>
+              </w:rPr>
+              <w:t xml:space="preserve"> </w:t>
+            </w:r>
+            <w:proofErr w:type="spellStart"/>
+            <w:r>
+              <w:rPr>
+                <w:rFonts w:ascii="Calibri" w:eastAsia="Times New Roman" w:hAnsi="Calibri" w:cs="Calibri"/>
+                <w:color w:val="000000"/>
+                <w:sz w:val="22"/>
+                <w:lang w:eastAsia="pt-PT"/>
+              </w:rPr>
+              <w:t>Development</w:t>
+            </w:r>
+            <w:proofErr w:type="spellEnd"/>
+            <w:r>
+              <w:rPr>
+                <w:rFonts w:ascii="Calibri" w:eastAsia="Times New Roman" w:hAnsi="Calibri" w:cs="Calibri"/>
+                <w:color w:val="000000"/>
+                <w:sz w:val="22"/>
+                <w:lang w:eastAsia="pt-PT"/>
+              </w:rPr>
+              <w:t xml:space="preserve"> Schedule</w:t>
+            </w:r>
+          </w:p>
+        </w:tc>
+        <w:tc>
+          <w:tcPr>
+            <w:tcW w:w="1108" w:type="dxa"/>
+            <w:tcBorders>
+              <w:top w:val="nil"/>
+              <w:left w:val="nil"/>
+              <w:bottom w:val="single" w:sz="8" w:space="0" w:color="auto"/>
+              <w:right w:val="single" w:sz="8" w:space="0" w:color="auto"/>
+            </w:tcBorders>
+            <w:shd w:val="clear" w:color="000000" w:fill="F2F2F2"/>
+            <w:noWrap/>
+            <w:vAlign w:val="bottom"/>
+            <w:hideMark/>
+          </w:tcPr>
+          <w:p>
+            <w:pPr>
+              <w:spacing w:before="0" w:after="0" w:line="240" w:lineRule="auto"/>
+              <w:jc w:val="left"/>
+              <w:rPr>
+                <w:rFonts w:ascii="Calibri" w:eastAsia="Times New Roman" w:hAnsi="Calibri" w:cs="Calibri"/>
+                <w:color w:val="000000"/>
+                <w:sz w:val="22"/>
+                <w:lang w:eastAsia="pt-PT"/>
+              </w:rPr>
+            </w:pPr>
+            <w:r>
+              <w:rPr>
+                <w:rFonts w:ascii="Calibri" w:eastAsia="Times New Roman" w:hAnsi="Calibri" w:cs="Calibri"/>
+                <w:color w:val="000000"/>
+                <w:sz w:val="22"/>
+                <w:lang w:eastAsia="pt-PT"/>
+              </w:rPr>
+              <w:t>1.00 (N )</w:t>
             </w:r>
           </w:p>
         </w:tc>
       </w:tr>
     </w:tbl>
-    <w:p/>
+    <w:p>
+      <w:pPr>
+        <w:jc w:val="left"/>
+        <w:rPr>
+          <w:b/>
+          <w:bCs/>
+        </w:rPr>
+      </w:pPr>
+      <w:r>
+        <w:rPr>
+          <w:b/>
+          <w:bCs/>
+        </w:rPr>
+        <w:t>Obt</w:t>
+      </w:r>
+      <w:r>
+        <w:rPr>
+          <w:b/>
+          <w:bCs/>
+        </w:rPr>
+        <w:t>iv</w:t>
+      </w:r>
+      <w:r>
+        <w:rPr>
+          <w:b/>
+          <w:bCs/>
+        </w:rPr>
+        <w:t xml:space="preserve">emos </w:t>
+      </w:r>
+      <w:r>
+        <w:rPr>
+          <w:b/>
+          <w:bCs/>
+        </w:rPr>
+        <w:t>o</w:t>
+      </w:r>
+      <w:r>
+        <w:rPr>
+          <w:b/>
+          <w:bCs/>
+        </w:rPr>
+        <w:t>s seguintes valores:</w:t>
+      </w:r>
+    </w:p>
+    <w:p>
+      <w:pPr>
+        <w:pStyle w:val="PargrafodaLista"/>
+        <w:numPr>
+          <w:ilvl w:val="0"/>
+          <w:numId w:val="25"/>
+        </w:numPr>
+      </w:pPr>
+      <w:r>
+        <w:rPr>
+          <w:b/>
+          <w:bCs/>
+        </w:rPr>
+        <w:t>Esforço</w:t>
+      </w:r>
+      <w:r>
+        <w:t xml:space="preserve"> = </w:t>
+      </w:r>
+      <w:r>
+        <w:t>4</w:t>
+      </w:r>
+      <w:r>
+        <w:t>.</w:t>
+      </w:r>
+      <w:r>
+        <w:t>52</w:t>
+      </w:r>
+      <w:r>
+        <w:t xml:space="preserve"> × 11.9^1.05 = </w:t>
+      </w:r>
+      <w:r>
+        <w:t>60</w:t>
+      </w:r>
+      <w:r>
+        <w:t>.</w:t>
+      </w:r>
+      <w:r>
+        <w:t>84</w:t>
+      </w:r>
+      <w:r>
+        <w:t xml:space="preserve"> PM               </w:t>
+      </w:r>
+      <w:r>
+        <w:tab/>
+        <w:t xml:space="preserve">                 </w:t>
+      </w:r>
+      <w:r>
+        <w:rPr>
+          <w:color w:val="FF0000"/>
+        </w:rPr>
+        <w:t>&gt; 6 PM</w:t>
+      </w:r>
+    </w:p>
+    <w:p>
+      <w:pPr>
+        <w:pStyle w:val="PargrafodaLista"/>
+        <w:numPr>
+          <w:ilvl w:val="0"/>
+          <w:numId w:val="25"/>
+        </w:numPr>
+      </w:pPr>
+      <w:r>
+        <w:rPr>
+          <w:b/>
+          <w:bCs/>
+        </w:rPr>
+        <w:t>Duração</w:t>
+      </w:r>
+      <w:r>
+        <w:t xml:space="preserve"> = 2.5 × </w:t>
+      </w:r>
+      <w:r>
+        <w:t>60</w:t>
+      </w:r>
+      <w:r>
+        <w:t>.</w:t>
+      </w:r>
+      <w:r>
+        <w:t>84</w:t>
+      </w:r>
+      <w:r>
+        <w:t xml:space="preserve">^0.38 = </w:t>
+      </w:r>
+      <w:r>
+        <w:t>11</w:t>
+      </w:r>
+      <w:r>
+        <w:t>.</w:t>
+      </w:r>
+      <w:r>
+        <w:t>91</w:t>
+      </w:r>
+      <w:r>
+        <w:t xml:space="preserve"> M                                        </w:t>
+      </w:r>
+      <w:r>
+        <w:rPr>
+          <w:color w:val="FF0000"/>
+        </w:rPr>
+        <w:t>&gt; 4 M</w:t>
+      </w:r>
+    </w:p>
+    <w:p>
+      <w:pPr>
+        <w:pStyle w:val="PargrafodaLista"/>
+        <w:numPr>
+          <w:ilvl w:val="0"/>
+          <w:numId w:val="25"/>
+        </w:numPr>
+      </w:pPr>
+      <w:r>
+        <w:rPr>
+          <w:b/>
+          <w:bCs/>
+        </w:rPr>
+        <w:t>Pessoas</w:t>
+      </w:r>
+      <w:r>
+        <w:t xml:space="preserve"> = </w:t>
+      </w:r>
+      <w:r>
+        <w:t>60</w:t>
+      </w:r>
+      <w:r>
+        <w:t>.</w:t>
+      </w:r>
+      <w:r>
+        <w:t>84</w:t>
+      </w:r>
+      <w:r>
+        <w:t xml:space="preserve"> PM ÷ </w:t>
+      </w:r>
+      <w:r>
+        <w:t>11</w:t>
+      </w:r>
+      <w:r>
+        <w:t>.</w:t>
+      </w:r>
+      <w:r>
+        <w:t>91</w:t>
+      </w:r>
+      <w:r>
+        <w:t xml:space="preserve"> M = </w:t>
+      </w:r>
+      <w:r>
+        <w:t>5</w:t>
+      </w:r>
+      <w:r>
+        <w:t>.</w:t>
+      </w:r>
+      <w:r>
+        <w:t>11</w:t>
+      </w:r>
+      <w:r>
+        <w:t xml:space="preserve">                                          </w:t>
+      </w:r>
+      <w:r>
+        <w:rPr>
+          <w:color w:val="FF0000"/>
+        </w:rPr>
+        <w:t>&gt; 1.5</w:t>
+      </w:r>
+    </w:p>
+    <w:p>
+      <w:pPr>
+        <w:pStyle w:val="PargrafodaLista"/>
+        <w:numPr>
+          <w:ilvl w:val="0"/>
+          <w:numId w:val="25"/>
+        </w:numPr>
+      </w:pPr>
+      <w:r>
+        <w:rPr>
+          <w:b/>
+          <w:bCs/>
+        </w:rPr>
+        <w:t>Produtividade</w:t>
+      </w:r>
+      <w:r>
+        <w:t xml:space="preserve"> = 11.9 KLOC ÷ </w:t>
+      </w:r>
+      <w:r>
+        <w:t>60</w:t>
+      </w:r>
+      <w:r>
+        <w:t>.</w:t>
+      </w:r>
+      <w:r>
+        <w:t>84</w:t>
+      </w:r>
+      <w:r>
+        <w:t xml:space="preserve"> PM = </w:t>
+      </w:r>
+      <w:r>
+        <w:t>195</w:t>
+      </w:r>
+      <w:r>
+        <w:t xml:space="preserve"> LOC/PM            </w:t>
+      </w:r>
+      <w:r>
+        <w:rPr>
+          <w:color w:val="FF0000"/>
+        </w:rPr>
+        <w:t>&lt; 1983 LOC/PM</w:t>
+      </w:r>
+    </w:p>
+    <w:p>
+      <w:pPr>
+        <w:jc w:val="left"/>
+        <w:rPr>
+          <w:i/>
+          <w:iCs/>
+        </w:rPr>
+      </w:pPr>
+      <w:r>
+        <w:rPr>
+          <w:i/>
+          <w:iCs/>
+        </w:rPr>
+        <w:t>Valor da variável “</w:t>
+      </w:r>
+      <w:r>
+        <w:rPr>
+          <w:b/>
+          <w:bCs/>
+          <w:i/>
+          <w:iCs/>
+        </w:rPr>
+        <w:t>a</w:t>
+      </w:r>
+      <w:r>
+        <w:rPr>
+          <w:i/>
+          <w:iCs/>
+        </w:rPr>
+        <w:t xml:space="preserve">” </w:t>
+      </w:r>
+      <w:r>
+        <w:rPr>
+          <w:i/>
+          <w:iCs/>
+        </w:rPr>
+        <w:t xml:space="preserve">foi </w:t>
+      </w:r>
+      <w:bookmarkStart w:id="24" w:name="_GoBack"/>
+      <w:bookmarkEnd w:id="24"/>
+      <w:r>
+        <w:rPr>
+          <w:i/>
+          <w:iCs/>
+        </w:rPr>
+        <w:t>ajustado para 4.52 de acordo com os atributos escolhidos.</w:t>
+      </w:r>
+    </w:p>
+    <w:p>
+      <w:r>
+        <w:t xml:space="preserve">Dessa forma, vimos que em ambos os modelos do COCOMO calculados, todos os 4 parâmetros (Esforço, Duração, Pessoas e Produtividade), ficaram fora dos valores necessários para a viabilidade do projeto, de forma que, se fosse um projeto real, </w:t>
+      </w:r>
+      <w:r>
+        <w:t xml:space="preserve">provavelmente </w:t>
+      </w:r>
+      <w:r>
+        <w:t xml:space="preserve">seriam necessários ajustes, como por exemplo </w:t>
+      </w:r>
+      <w:r>
+        <w:t xml:space="preserve">aumentar </w:t>
+      </w:r>
+      <w:r>
+        <w:t xml:space="preserve">o número de pessoas ou duração. </w:t>
+      </w:r>
+    </w:p>
     <w:p>
       <w:r>
         <w:rPr>
@@ -26348,7 +29273,14 @@
         <w:rPr>
           <w:highlight w:val="yellow"/>
         </w:rPr>
-        <w:t xml:space="preserve">, e outros aspetos que sejam </w:t>
+        <w:t xml:space="preserve">, e outros aspetos que </w:t>
+      </w:r>
+      <w:r>
+        <w:rPr>
+          <w:highlight w:val="yellow"/>
+        </w:rPr>
+        <w:lastRenderedPageBreak/>
+        <w:t xml:space="preserve">sejam </w:t>
       </w:r>
       <w:r>
         <w:rPr>
@@ -26540,14 +29472,7 @@
         <w:rPr>
           <w:highlight w:val="yellow"/>
         </w:rPr>
-        <w:t xml:space="preserve">uma </w:t>
-      </w:r>
-      <w:r>
-        <w:rPr>
-          <w:highlight w:val="yellow"/>
-        </w:rPr>
-        <w:lastRenderedPageBreak/>
-        <w:t>m</w:t>
+        <w:t>uma m</w:t>
       </w:r>
       <w:r>
         <w:rPr>
@@ -26913,13 +29838,23 @@
         </w:rPr>
         <w:t xml:space="preserve"> em </w:t>
       </w:r>
+      <w:proofErr w:type="spellStart"/>
       <w:r>
         <w:rPr>
           <w:rStyle w:val="English"/>
           <w:highlight w:val="yellow"/>
           <w:lang w:val="pt-PT"/>
         </w:rPr>
-        <w:t>work packages</w:t>
+        <w:t>work</w:t>
+      </w:r>
+      <w:proofErr w:type="spellEnd"/>
+      <w:r>
+        <w:rPr>
+          <w:rStyle w:val="English"/>
+          <w:highlight w:val="yellow"/>
+          <w:lang w:val="pt-PT"/>
+        </w:rPr>
+        <w:t xml:space="preserve"> packages</w:t>
       </w:r>
       <w:r>
         <w:rPr>
@@ -26957,13 +29892,23 @@
         </w:rPr>
         <w:t xml:space="preserve">comum, com um mínimo de dependências com tarefas de outros </w:t>
       </w:r>
+      <w:proofErr w:type="spellStart"/>
       <w:r>
         <w:rPr>
           <w:rStyle w:val="English"/>
           <w:highlight w:val="yellow"/>
           <w:lang w:val="pt-PT"/>
         </w:rPr>
-        <w:t>work packages</w:t>
+        <w:t>work</w:t>
+      </w:r>
+      <w:proofErr w:type="spellEnd"/>
+      <w:r>
+        <w:rPr>
+          <w:rStyle w:val="English"/>
+          <w:highlight w:val="yellow"/>
+          <w:lang w:val="pt-PT"/>
+        </w:rPr>
+        <w:t xml:space="preserve"> packages</w:t>
       </w:r>
       <w:r>
         <w:rPr>
@@ -27057,13 +30002,23 @@
         </w:rPr>
         <w:t xml:space="preserve">Cada </w:t>
       </w:r>
+      <w:proofErr w:type="spellStart"/>
       <w:r>
         <w:rPr>
           <w:rStyle w:val="English"/>
           <w:highlight w:val="yellow"/>
           <w:lang w:val="pt-PT"/>
         </w:rPr>
-        <w:t>work package</w:t>
+        <w:t>work</w:t>
+      </w:r>
+      <w:proofErr w:type="spellEnd"/>
+      <w:r>
+        <w:rPr>
+          <w:rStyle w:val="English"/>
+          <w:highlight w:val="yellow"/>
+          <w:lang w:val="pt-PT"/>
+        </w:rPr>
+        <w:t xml:space="preserve"> package</w:t>
       </w:r>
       <w:r>
         <w:rPr>
@@ -27129,15 +30084,39 @@
         <w:rPr>
           <w:highlight w:val="yellow"/>
         </w:rPr>
-        <w:t xml:space="preserve">Deve incluir um mapa de Gantt com os </w:t>
-      </w:r>
+        <w:t xml:space="preserve">Deve incluir um mapa de </w:t>
+      </w:r>
+      <w:proofErr w:type="spellStart"/>
+      <w:r>
+        <w:rPr>
+          <w:highlight w:val="yellow"/>
+        </w:rPr>
+        <w:t>Gantt</w:t>
+      </w:r>
+      <w:proofErr w:type="spellEnd"/>
+      <w:r>
+        <w:rPr>
+          <w:highlight w:val="yellow"/>
+        </w:rPr>
+        <w:t xml:space="preserve"> com os </w:t>
+      </w:r>
+      <w:proofErr w:type="spellStart"/>
       <w:r>
         <w:rPr>
           <w:rStyle w:val="English"/>
           <w:highlight w:val="yellow"/>
           <w:lang w:val="pt-PT"/>
         </w:rPr>
-        <w:t>work packages</w:t>
+        <w:t>work</w:t>
+      </w:r>
+      <w:proofErr w:type="spellEnd"/>
+      <w:r>
+        <w:rPr>
+          <w:rStyle w:val="English"/>
+          <w:highlight w:val="yellow"/>
+          <w:lang w:val="pt-PT"/>
+        </w:rPr>
+        <w:t xml:space="preserve"> packages</w:t>
       </w:r>
       <w:r>
         <w:rPr>
@@ -27175,6 +30154,7 @@
         </w:rPr>
         <w:t xml:space="preserve">que devem ser coerentes com os intervalos temporais na secção anterior, e </w:t>
       </w:r>
+      <w:proofErr w:type="spellStart"/>
       <w:r>
         <w:rPr>
           <w:rStyle w:val="English"/>
@@ -27183,6 +30163,7 @@
         </w:rPr>
         <w:t>milestones</w:t>
       </w:r>
+      <w:proofErr w:type="spellEnd"/>
       <w:r>
         <w:rPr>
           <w:highlight w:val="yellow"/>
@@ -27219,7 +30200,35 @@
         <w:rPr>
           <w:highlight w:val="yellow"/>
         </w:rPr>
-        <w:t>por exemplo, resultante da vista de “Resource Usage” do Project [</w:t>
+        <w:t>por exemplo, resultante da vista de “</w:t>
+      </w:r>
+      <w:proofErr w:type="spellStart"/>
+      <w:r>
+        <w:rPr>
+          <w:highlight w:val="yellow"/>
+        </w:rPr>
+        <w:t>Resource</w:t>
+      </w:r>
+      <w:proofErr w:type="spellEnd"/>
+      <w:r>
+        <w:rPr>
+          <w:highlight w:val="yellow"/>
+        </w:rPr>
+        <w:t xml:space="preserve"> </w:t>
+      </w:r>
+      <w:proofErr w:type="spellStart"/>
+      <w:r>
+        <w:rPr>
+          <w:highlight w:val="yellow"/>
+        </w:rPr>
+        <w:t>Usage</w:t>
+      </w:r>
+      <w:proofErr w:type="spellEnd"/>
+      <w:r>
+        <w:rPr>
+          <w:highlight w:val="yellow"/>
+        </w:rPr>
+        <w:t>” do Project [</w:t>
       </w:r>
       <w:r>
         <w:rPr>
@@ -27318,6 +30327,7 @@
         </w:rPr>
         <w:t xml:space="preserve">, com referência a eventuais fontes de informação com </w:t>
       </w:r>
+      <w:proofErr w:type="spellStart"/>
       <w:r>
         <w:rPr>
           <w:rStyle w:val="English"/>
@@ -27326,6 +30336,7 @@
         </w:rPr>
         <w:t>checklists</w:t>
       </w:r>
+      <w:proofErr w:type="spellEnd"/>
       <w:r>
         <w:rPr>
           <w:highlight w:val="yellow"/>
@@ -27336,7 +30347,14 @@
         <w:rPr>
           <w:highlight w:val="yellow"/>
         </w:rPr>
-        <w:t xml:space="preserve"> Habitualmente consideram-se três categorias de riscos, nomeadamente de projeto, técnicos, e de mercado</w:t>
+        <w:t xml:space="preserve"> Habitualmente consideram-se três categorias de </w:t>
+      </w:r>
+      <w:r>
+        <w:rPr>
+          <w:highlight w:val="yellow"/>
+        </w:rPr>
+        <w:lastRenderedPageBreak/>
+        <w:t>riscos, nomeadamente de projeto, técnicos, e de mercado</w:t>
       </w:r>
       <w:r>
         <w:rPr>
@@ -27423,7 +30441,6 @@
       </w:pPr>
       <w:bookmarkStart w:id="34" w:name="_Toc19529799"/>
       <w:r>
-        <w:lastRenderedPageBreak/>
         <w:t>Tabela de riscos</w:t>
       </w:r>
       <w:bookmarkEnd w:id="34"/>
@@ -28054,7 +31071,23 @@
           <w:highlight w:val="yellow"/>
           <w:lang w:val="en-US"/>
         </w:rPr>
-        <w:t xml:space="preserve">8ª edição, </w:t>
+        <w:t xml:space="preserve">8ª </w:t>
+      </w:r>
+      <w:proofErr w:type="spellStart"/>
+      <w:r>
+        <w:rPr>
+          <w:highlight w:val="yellow"/>
+          <w:lang w:val="en-US"/>
+        </w:rPr>
+        <w:t>edição</w:t>
+      </w:r>
+      <w:proofErr w:type="spellEnd"/>
+      <w:r>
+        <w:rPr>
+          <w:highlight w:val="yellow"/>
+          <w:lang w:val="en-US"/>
+        </w:rPr>
+        <w:t xml:space="preserve">, </w:t>
       </w:r>
       <w:r>
         <w:rPr>
@@ -28141,7 +31174,25 @@
           <w:iCs/>
           <w:highlight w:val="yellow"/>
         </w:rPr>
-        <w:t>Amazon Web Services.</w:t>
+        <w:t xml:space="preserve">Amazon Web </w:t>
+      </w:r>
+      <w:proofErr w:type="spellStart"/>
+      <w:r>
+        <w:rPr>
+          <w:i/>
+          <w:iCs/>
+          <w:highlight w:val="yellow"/>
+        </w:rPr>
+        <w:t>Services</w:t>
+      </w:r>
+      <w:proofErr w:type="spellEnd"/>
+      <w:r>
+        <w:rPr>
+          <w:i/>
+          <w:iCs/>
+          <w:highlight w:val="yellow"/>
+        </w:rPr>
+        <w:t>.</w:t>
       </w:r>
       <w:r>
         <w:rPr>
@@ -28263,7 +31314,25 @@
           <w:iCs/>
           <w:highlight w:val="yellow"/>
         </w:rPr>
-        <w:t>Microsoft Azure.</w:t>
+        <w:t xml:space="preserve">Microsoft </w:t>
+      </w:r>
+      <w:proofErr w:type="spellStart"/>
+      <w:r>
+        <w:rPr>
+          <w:i/>
+          <w:iCs/>
+          <w:highlight w:val="yellow"/>
+        </w:rPr>
+        <w:t>Azure</w:t>
+      </w:r>
+      <w:proofErr w:type="spellEnd"/>
+      <w:r>
+        <w:rPr>
+          <w:i/>
+          <w:iCs/>
+          <w:highlight w:val="yellow"/>
+        </w:rPr>
+        <w:t>.</w:t>
       </w:r>
       <w:r>
         <w:rPr>
@@ -28385,8 +31454,18 @@
           <w:iCs/>
           <w:highlight w:val="yellow"/>
         </w:rPr>
-        <w:t>Google Cloud</w:t>
-      </w:r>
+        <w:t xml:space="preserve">Google </w:t>
+      </w:r>
+      <w:proofErr w:type="spellStart"/>
+      <w:r>
+        <w:rPr>
+          <w:i/>
+          <w:iCs/>
+          <w:highlight w:val="yellow"/>
+        </w:rPr>
+        <w:t>Cloud</w:t>
+      </w:r>
+      <w:proofErr w:type="spellEnd"/>
       <w:r>
         <w:rPr>
           <w:i/>
@@ -28498,6 +31577,7 @@
         </w:rPr>
         <w:t xml:space="preserve">Eclipse </w:t>
       </w:r>
+      <w:proofErr w:type="spellStart"/>
       <w:r>
         <w:rPr>
           <w:i/>
@@ -28514,6 +31594,7 @@
         </w:rPr>
         <w:t>nstaller</w:t>
       </w:r>
+      <w:proofErr w:type="spellEnd"/>
       <w:r>
         <w:rPr>
           <w:i/>
@@ -28595,6 +31676,7 @@
           <w:highlight w:val="yellow"/>
           <w:lang w:val="en-US"/>
         </w:rPr>
+        <w:lastRenderedPageBreak/>
         <w:t>[</w:t>
       </w:r>
       <w:bookmarkStart w:id="43" w:name="BIB_PHP_2018"/>
@@ -28645,7 +31727,39 @@
           <w:lang w:val="en-US"/>
         </w:rPr>
         <w:tab/>
-        <w:t>Mehdi Achour, Friedhelm Betz, et al.</w:t>
+        <w:t xml:space="preserve">Mehdi </w:t>
+      </w:r>
+      <w:proofErr w:type="spellStart"/>
+      <w:r>
+        <w:rPr>
+          <w:highlight w:val="yellow"/>
+          <w:lang w:val="en-US"/>
+        </w:rPr>
+        <w:t>Achour</w:t>
+      </w:r>
+      <w:proofErr w:type="spellEnd"/>
+      <w:r>
+        <w:rPr>
+          <w:highlight w:val="yellow"/>
+          <w:lang w:val="en-US"/>
+        </w:rPr>
+        <w:t xml:space="preserve">, </w:t>
+      </w:r>
+      <w:proofErr w:type="spellStart"/>
+      <w:r>
+        <w:rPr>
+          <w:highlight w:val="yellow"/>
+          <w:lang w:val="en-US"/>
+        </w:rPr>
+        <w:t>Friedhelm</w:t>
+      </w:r>
+      <w:proofErr w:type="spellEnd"/>
+      <w:r>
+        <w:rPr>
+          <w:highlight w:val="yellow"/>
+          <w:lang w:val="en-US"/>
+        </w:rPr>
+        <w:t xml:space="preserve"> Betz, et al.</w:t>
       </w:r>
       <w:r>
         <w:rPr>
@@ -28737,7 +31851,6 @@
         <w:rPr>
           <w:highlight w:val="yellow"/>
         </w:rPr>
-        <w:lastRenderedPageBreak/>
         <w:t>[</w:t>
       </w:r>
       <w:bookmarkStart w:id="44" w:name="BIB_JQUERY_2018"/>
@@ -28784,7 +31897,20 @@
           <w:highlight w:val="yellow"/>
         </w:rPr>
         <w:tab/>
-        <w:t>jQuery Foundation</w:t>
+      </w:r>
+      <w:proofErr w:type="spellStart"/>
+      <w:r>
+        <w:rPr>
+          <w:highlight w:val="yellow"/>
+        </w:rPr>
+        <w:t>jQuery</w:t>
+      </w:r>
+      <w:proofErr w:type="spellEnd"/>
+      <w:r>
+        <w:rPr>
+          <w:highlight w:val="yellow"/>
+        </w:rPr>
+        <w:t xml:space="preserve"> Foundation</w:t>
       </w:r>
       <w:r>
         <w:rPr>
@@ -28798,13 +31924,23 @@
         </w:rPr>
         <w:t xml:space="preserve"> </w:t>
       </w:r>
+      <w:proofErr w:type="spellStart"/>
       <w:r>
         <w:rPr>
           <w:i/>
           <w:iCs/>
           <w:highlight w:val="yellow"/>
         </w:rPr>
-        <w:t>jQuery API</w:t>
+        <w:t>jQuery</w:t>
+      </w:r>
+      <w:proofErr w:type="spellEnd"/>
+      <w:r>
+        <w:rPr>
+          <w:i/>
+          <w:iCs/>
+          <w:highlight w:val="yellow"/>
+        </w:rPr>
+        <w:t xml:space="preserve"> API</w:t>
       </w:r>
       <w:r>
         <w:rPr>
@@ -29099,6 +32235,7 @@
         </w:rPr>
         <w:t xml:space="preserve"> </w:t>
       </w:r>
+      <w:proofErr w:type="spellStart"/>
       <w:r>
         <w:rPr>
           <w:i/>
@@ -29113,15 +32250,16 @@
           <w:iCs/>
           <w:highlight w:val="yellow"/>
         </w:rPr>
-        <w:t>avadoc:</w:t>
-      </w:r>
+        <w:t>avadoc</w:t>
+      </w:r>
+      <w:proofErr w:type="spellEnd"/>
       <w:r>
         <w:rPr>
           <w:i/>
           <w:iCs/>
           <w:highlight w:val="yellow"/>
         </w:rPr>
-        <w:t xml:space="preserve"> The </w:t>
+        <w:t>:</w:t>
       </w:r>
       <w:r>
         <w:rPr>
@@ -29129,8 +32267,62 @@
           <w:iCs/>
           <w:highlight w:val="yellow"/>
         </w:rPr>
-        <w:t>Java API Documentation Generator</w:t>
-      </w:r>
+        <w:t xml:space="preserve"> </w:t>
+      </w:r>
+      <w:proofErr w:type="spellStart"/>
+      <w:r>
+        <w:rPr>
+          <w:i/>
+          <w:iCs/>
+          <w:highlight w:val="yellow"/>
+        </w:rPr>
+        <w:t>The</w:t>
+      </w:r>
+      <w:proofErr w:type="spellEnd"/>
+      <w:r>
+        <w:rPr>
+          <w:i/>
+          <w:iCs/>
+          <w:highlight w:val="yellow"/>
+        </w:rPr>
+        <w:t xml:space="preserve"> </w:t>
+      </w:r>
+      <w:r>
+        <w:rPr>
+          <w:i/>
+          <w:iCs/>
+          <w:highlight w:val="yellow"/>
+        </w:rPr>
+        <w:t xml:space="preserve">Java API </w:t>
+      </w:r>
+      <w:proofErr w:type="spellStart"/>
+      <w:r>
+        <w:rPr>
+          <w:i/>
+          <w:iCs/>
+          <w:highlight w:val="yellow"/>
+        </w:rPr>
+        <w:t>Documentation</w:t>
+      </w:r>
+      <w:proofErr w:type="spellEnd"/>
+      <w:r>
+        <w:rPr>
+          <w:i/>
+          <w:iCs/>
+          <w:highlight w:val="yellow"/>
+        </w:rPr>
+        <w:t xml:space="preserve"> </w:t>
+      </w:r>
+      <w:proofErr w:type="spellStart"/>
+      <w:r>
+        <w:rPr>
+          <w:i/>
+          <w:iCs/>
+          <w:highlight w:val="yellow"/>
+        </w:rPr>
+        <w:t>Generator</w:t>
+      </w:r>
+      <w:proofErr w:type="spellEnd"/>
       <w:r>
         <w:rPr>
           <w:i/>
@@ -29267,8 +32459,36 @@
           <w:iCs/>
           <w:highlight w:val="yellow"/>
         </w:rPr>
-        <w:t>Project Help Center</w:t>
-      </w:r>
+        <w:t xml:space="preserve">Project </w:t>
+      </w:r>
+      <w:proofErr w:type="spellStart"/>
+      <w:r>
+        <w:rPr>
+          <w:i/>
+          <w:iCs/>
+          <w:highlight w:val="yellow"/>
+        </w:rPr>
+        <w:t>Help</w:t>
+      </w:r>
+      <w:proofErr w:type="spellEnd"/>
+      <w:r>
+        <w:rPr>
+          <w:i/>
+          <w:iCs/>
+          <w:highlight w:val="yellow"/>
+        </w:rPr>
+        <w:t xml:space="preserve"> </w:t>
+      </w:r>
+      <w:proofErr w:type="spellStart"/>
+      <w:r>
+        <w:rPr>
+          <w:i/>
+          <w:iCs/>
+          <w:highlight w:val="yellow"/>
+        </w:rPr>
+        <w:t>Center</w:t>
+      </w:r>
+      <w:proofErr w:type="spellEnd"/>
       <w:r>
         <w:rPr>
           <w:i/>
@@ -29393,12 +32613,28 @@
         </w:rPr>
         <w:tab/>
       </w:r>
-      <w:r>
-        <w:rPr>
-          <w:highlight w:val="yellow"/>
-        </w:rPr>
-        <w:t>Ray Madachy</w:t>
-      </w:r>
+      <w:proofErr w:type="spellStart"/>
+      <w:r>
+        <w:rPr>
+          <w:highlight w:val="yellow"/>
+        </w:rPr>
+        <w:t>Ray</w:t>
+      </w:r>
+      <w:proofErr w:type="spellEnd"/>
+      <w:r>
+        <w:rPr>
+          <w:highlight w:val="yellow"/>
+        </w:rPr>
+        <w:t xml:space="preserve"> </w:t>
+      </w:r>
+      <w:proofErr w:type="spellStart"/>
+      <w:r>
+        <w:rPr>
+          <w:highlight w:val="yellow"/>
+        </w:rPr>
+        <w:t>Madachy</w:t>
+      </w:r>
+      <w:proofErr w:type="spellEnd"/>
       <w:r>
         <w:rPr>
           <w:highlight w:val="yellow"/>
@@ -29427,13 +32663,23 @@
         </w:rPr>
         <w:t xml:space="preserve">II </w:t>
       </w:r>
+      <w:proofErr w:type="spellStart"/>
       <w:r>
         <w:rPr>
           <w:i/>
           <w:iCs/>
           <w:highlight w:val="yellow"/>
         </w:rPr>
-        <w:t>Calculator.</w:t>
+        <w:t>Calculator</w:t>
+      </w:r>
+      <w:proofErr w:type="spellEnd"/>
+      <w:r>
+        <w:rPr>
+          <w:i/>
+          <w:iCs/>
+          <w:highlight w:val="yellow"/>
+        </w:rPr>
+        <w:t>.</w:t>
       </w:r>
       <w:r>
         <w:rPr>
@@ -29483,9 +32729,19 @@
       <w:r>
         <w:tab/>
       </w:r>
-      <w:r>
-        <w:t>Francilvio Alff</w:t>
-      </w:r>
+      <w:proofErr w:type="spellStart"/>
+      <w:r>
+        <w:t>Francilvio</w:t>
+      </w:r>
+      <w:proofErr w:type="spellEnd"/>
+      <w:r>
+        <w:t xml:space="preserve"> </w:t>
+      </w:r>
+      <w:proofErr w:type="spellStart"/>
+      <w:r>
+        <w:t>Alff</w:t>
+      </w:r>
+      <w:proofErr w:type="spellEnd"/>
       <w:r>
         <w:t>. Analise de Requisitos. Acedido em 27 de outubro de 2019.</w:t>
       </w:r>
@@ -29573,13 +32829,23 @@
     <w:p>
       <w:pPr>
         <w:pStyle w:val="Reference"/>
+        <w:rPr>
+          <w:rStyle w:val="Hiperligao"/>
+        </w:rPr>
       </w:pPr>
       <w:r>
         <w:t>[4]</w:t>
       </w:r>
       <w:r>
         <w:tab/>
-        <w:t>DevMedia. Requisitos não funcionais. Acedido em 03 de novembro de 2019.</w:t>
+      </w:r>
+      <w:proofErr w:type="spellStart"/>
+      <w:r>
+        <w:t>DevMedia</w:t>
+      </w:r>
+      <w:proofErr w:type="spellEnd"/>
+      <w:r>
+        <w:t>. Requisitos não funcionais. Acedido em 03 de novembro de 2019.</w:t>
       </w:r>
       <w:r>
         <w:br/>
@@ -29593,8 +32859,39 @@
         </w:r>
       </w:hyperlink>
     </w:p>
+    <w:p>
+      <w:pPr>
+        <w:pStyle w:val="Reference"/>
+      </w:pPr>
+      <w:r>
+        <w:t>[5]</w:t>
+      </w:r>
+      <w:r>
+        <w:tab/>
+        <w:t xml:space="preserve">NASA – COMOMO </w:t>
+      </w:r>
+      <w:proofErr w:type="spellStart"/>
+      <w:r>
+        <w:t>Calculator</w:t>
+      </w:r>
+      <w:proofErr w:type="spellEnd"/>
+      <w:r>
+        <w:t>. Acedido em 10 de novembro de 2019.</w:t>
+      </w:r>
+      <w:r>
+        <w:br/>
+      </w:r>
+      <w:hyperlink r:id="rId14" w:history="1">
+        <w:r>
+          <w:rPr>
+            <w:rStyle w:val="Hiperligao"/>
+          </w:rPr>
+          <w:t>https://strs.grc.nasa.gov/repository/forms/cocomo-calculation/</w:t>
+        </w:r>
+      </w:hyperlink>
+    </w:p>
     <w:sectPr>
-      <w:footerReference w:type="default" r:id="rId14"/>
+      <w:footerReference w:type="default" r:id="rId15"/>
       <w:pgSz w:w="11906" w:h="16838" w:code="9"/>
       <w:pgMar w:top="1701" w:right="1701" w:bottom="1701" w:left="1701" w:header="709" w:footer="709" w:gutter="0"/>
       <w:cols w:space="708"/>
@@ -29874,6 +33171,119 @@
     </w:lvl>
   </w:abstractNum>
   <w:abstractNum w:abstractNumId="10" w15:restartNumberingAfterBreak="0">
+    <w:nsid w:val="0275773A"/>
+    <w:multiLevelType w:val="hybridMultilevel"/>
+    <w:tmpl w:val="9F3C2A7C"/>
+    <w:lvl w:ilvl="0" w:tplc="08160001">
+      <w:start w:val="1"/>
+      <w:numFmt w:val="bullet"/>
+      <w:lvlText w:val=""/>
+      <w:lvlJc w:val="left"/>
+      <w:pPr>
+        <w:ind w:left="720" w:hanging="360"/>
+      </w:pPr>
+      <w:rPr>
+        <w:rFonts w:ascii="Symbol" w:hAnsi="Symbol" w:hint="default"/>
+      </w:rPr>
+    </w:lvl>
+    <w:lvl w:ilvl="1" w:tplc="08160003" w:tentative="1">
+      <w:start w:val="1"/>
+      <w:numFmt w:val="bullet"/>
+      <w:lvlText w:val="o"/>
+      <w:lvlJc w:val="left"/>
+      <w:pPr>
+        <w:ind w:left="1440" w:hanging="360"/>
+      </w:pPr>
+      <w:rPr>
+        <w:rFonts w:ascii="Courier New" w:hAnsi="Courier New" w:cs="Courier New" w:hint="default"/>
+      </w:rPr>
+    </w:lvl>
+    <w:lvl w:ilvl="2" w:tplc="08160005" w:tentative="1">
+      <w:start w:val="1"/>
+      <w:numFmt w:val="bullet"/>
+      <w:lvlText w:val=""/>
+      <w:lvlJc w:val="left"/>
+      <w:pPr>
+        <w:ind w:left="2160" w:hanging="360"/>
+      </w:pPr>
+      <w:rPr>
+        <w:rFonts w:ascii="Wingdings" w:hAnsi="Wingdings" w:hint="default"/>
+      </w:rPr>
+    </w:lvl>
+    <w:lvl w:ilvl="3" w:tplc="08160001" w:tentative="1">
+      <w:start w:val="1"/>
+      <w:numFmt w:val="bullet"/>
+      <w:lvlText w:val=""/>
+      <w:lvlJc w:val="left"/>
+      <w:pPr>
+        <w:ind w:left="2880" w:hanging="360"/>
+      </w:pPr>
+      <w:rPr>
+        <w:rFonts w:ascii="Symbol" w:hAnsi="Symbol" w:hint="default"/>
+      </w:rPr>
+    </w:lvl>
+    <w:lvl w:ilvl="4" w:tplc="08160003" w:tentative="1">
+      <w:start w:val="1"/>
+      <w:numFmt w:val="bullet"/>
+      <w:lvlText w:val="o"/>
+      <w:lvlJc w:val="left"/>
+      <w:pPr>
+        <w:ind w:left="3600" w:hanging="360"/>
+      </w:pPr>
+      <w:rPr>
+        <w:rFonts w:ascii="Courier New" w:hAnsi="Courier New" w:cs="Courier New" w:hint="default"/>
+      </w:rPr>
+    </w:lvl>
+    <w:lvl w:ilvl="5" w:tplc="08160005" w:tentative="1">
+      <w:start w:val="1"/>
+      <w:numFmt w:val="bullet"/>
+      <w:lvlText w:val=""/>
+      <w:lvlJc w:val="left"/>
+      <w:pPr>
+        <w:ind w:left="4320" w:hanging="360"/>
+      </w:pPr>
+      <w:rPr>
+        <w:rFonts w:ascii="Wingdings" w:hAnsi="Wingdings" w:hint="default"/>
+      </w:rPr>
+    </w:lvl>
+    <w:lvl w:ilvl="6" w:tplc="08160001" w:tentative="1">
+      <w:start w:val="1"/>
+      <w:numFmt w:val="bullet"/>
+      <w:lvlText w:val=""/>
+      <w:lvlJc w:val="left"/>
+      <w:pPr>
+        <w:ind w:left="5040" w:hanging="360"/>
+      </w:pPr>
+      <w:rPr>
+        <w:rFonts w:ascii="Symbol" w:hAnsi="Symbol" w:hint="default"/>
+      </w:rPr>
+    </w:lvl>
+    <w:lvl w:ilvl="7" w:tplc="08160003" w:tentative="1">
+      <w:start w:val="1"/>
+      <w:numFmt w:val="bullet"/>
+      <w:lvlText w:val="o"/>
+      <w:lvlJc w:val="left"/>
+      <w:pPr>
+        <w:ind w:left="5760" w:hanging="360"/>
+      </w:pPr>
+      <w:rPr>
+        <w:rFonts w:ascii="Courier New" w:hAnsi="Courier New" w:cs="Courier New" w:hint="default"/>
+      </w:rPr>
+    </w:lvl>
+    <w:lvl w:ilvl="8" w:tplc="08160005" w:tentative="1">
+      <w:start w:val="1"/>
+      <w:numFmt w:val="bullet"/>
+      <w:lvlText w:val=""/>
+      <w:lvlJc w:val="left"/>
+      <w:pPr>
+        <w:ind w:left="6480" w:hanging="360"/>
+      </w:pPr>
+      <w:rPr>
+        <w:rFonts w:ascii="Wingdings" w:hAnsi="Wingdings" w:hint="default"/>
+      </w:rPr>
+    </w:lvl>
+  </w:abstractNum>
+  <w:abstractNum w:abstractNumId="11" w15:restartNumberingAfterBreak="0">
     <w:nsid w:val="057F088C"/>
     <w:multiLevelType w:val="hybridMultilevel"/>
     <w:tmpl w:val="4128F180"/>
@@ -29986,7 +33396,7 @@
       </w:rPr>
     </w:lvl>
   </w:abstractNum>
-  <w:abstractNum w:abstractNumId="11" w15:restartNumberingAfterBreak="0">
+  <w:abstractNum w:abstractNumId="12" w15:restartNumberingAfterBreak="0">
     <w:nsid w:val="15853337"/>
     <w:multiLevelType w:val="multilevel"/>
     <w:tmpl w:val="F5FC4E9C"/>
@@ -30117,7 +33527,7 @@
       </w:rPr>
     </w:lvl>
   </w:abstractNum>
-  <w:abstractNum w:abstractNumId="12" w15:restartNumberingAfterBreak="0">
+  <w:abstractNum w:abstractNumId="13" w15:restartNumberingAfterBreak="0">
     <w:nsid w:val="1AA14847"/>
     <w:multiLevelType w:val="hybridMultilevel"/>
     <w:tmpl w:val="5784F696"/>
@@ -30230,7 +33640,120 @@
       </w:rPr>
     </w:lvl>
   </w:abstractNum>
-  <w:abstractNum w:abstractNumId="13" w15:restartNumberingAfterBreak="0">
+  <w:abstractNum w:abstractNumId="14" w15:restartNumberingAfterBreak="0">
+    <w:nsid w:val="1E4B66D2"/>
+    <w:multiLevelType w:val="hybridMultilevel"/>
+    <w:tmpl w:val="872E79EC"/>
+    <w:lvl w:ilvl="0" w:tplc="08160001">
+      <w:start w:val="1"/>
+      <w:numFmt w:val="bullet"/>
+      <w:lvlText w:val=""/>
+      <w:lvlJc w:val="left"/>
+      <w:pPr>
+        <w:ind w:left="720" w:hanging="360"/>
+      </w:pPr>
+      <w:rPr>
+        <w:rFonts w:ascii="Symbol" w:hAnsi="Symbol" w:hint="default"/>
+      </w:rPr>
+    </w:lvl>
+    <w:lvl w:ilvl="1" w:tplc="08160003" w:tentative="1">
+      <w:start w:val="1"/>
+      <w:numFmt w:val="bullet"/>
+      <w:lvlText w:val="o"/>
+      <w:lvlJc w:val="left"/>
+      <w:pPr>
+        <w:ind w:left="1440" w:hanging="360"/>
+      </w:pPr>
+      <w:rPr>
+        <w:rFonts w:ascii="Courier New" w:hAnsi="Courier New" w:cs="Courier New" w:hint="default"/>
+      </w:rPr>
+    </w:lvl>
+    <w:lvl w:ilvl="2" w:tplc="08160005" w:tentative="1">
+      <w:start w:val="1"/>
+      <w:numFmt w:val="bullet"/>
+      <w:lvlText w:val=""/>
+      <w:lvlJc w:val="left"/>
+      <w:pPr>
+        <w:ind w:left="2160" w:hanging="360"/>
+      </w:pPr>
+      <w:rPr>
+        <w:rFonts w:ascii="Wingdings" w:hAnsi="Wingdings" w:hint="default"/>
+      </w:rPr>
+    </w:lvl>
+    <w:lvl w:ilvl="3" w:tplc="08160001" w:tentative="1">
+      <w:start w:val="1"/>
+      <w:numFmt w:val="bullet"/>
+      <w:lvlText w:val=""/>
+      <w:lvlJc w:val="left"/>
+      <w:pPr>
+        <w:ind w:left="2880" w:hanging="360"/>
+      </w:pPr>
+      <w:rPr>
+        <w:rFonts w:ascii="Symbol" w:hAnsi="Symbol" w:hint="default"/>
+      </w:rPr>
+    </w:lvl>
+    <w:lvl w:ilvl="4" w:tplc="08160003" w:tentative="1">
+      <w:start w:val="1"/>
+      <w:numFmt w:val="bullet"/>
+      <w:lvlText w:val="o"/>
+      <w:lvlJc w:val="left"/>
+      <w:pPr>
+        <w:ind w:left="3600" w:hanging="360"/>
+      </w:pPr>
+      <w:rPr>
+        <w:rFonts w:ascii="Courier New" w:hAnsi="Courier New" w:cs="Courier New" w:hint="default"/>
+      </w:rPr>
+    </w:lvl>
+    <w:lvl w:ilvl="5" w:tplc="08160005" w:tentative="1">
+      <w:start w:val="1"/>
+      <w:numFmt w:val="bullet"/>
+      <w:lvlText w:val=""/>
+      <w:lvlJc w:val="left"/>
+      <w:pPr>
+        <w:ind w:left="4320" w:hanging="360"/>
+      </w:pPr>
+      <w:rPr>
+        <w:rFonts w:ascii="Wingdings" w:hAnsi="Wingdings" w:hint="default"/>
+      </w:rPr>
+    </w:lvl>
+    <w:lvl w:ilvl="6" w:tplc="08160001" w:tentative="1">
+      <w:start w:val="1"/>
+      <w:numFmt w:val="bullet"/>
+      <w:lvlText w:val=""/>
+      <w:lvlJc w:val="left"/>
+      <w:pPr>
+        <w:ind w:left="5040" w:hanging="360"/>
+      </w:pPr>
+      <w:rPr>
+        <w:rFonts w:ascii="Symbol" w:hAnsi="Symbol" w:hint="default"/>
+      </w:rPr>
+    </w:lvl>
+    <w:lvl w:ilvl="7" w:tplc="08160003" w:tentative="1">
+      <w:start w:val="1"/>
+      <w:numFmt w:val="bullet"/>
+      <w:lvlText w:val="o"/>
+      <w:lvlJc w:val="left"/>
+      <w:pPr>
+        <w:ind w:left="5760" w:hanging="360"/>
+      </w:pPr>
+      <w:rPr>
+        <w:rFonts w:ascii="Courier New" w:hAnsi="Courier New" w:cs="Courier New" w:hint="default"/>
+      </w:rPr>
+    </w:lvl>
+    <w:lvl w:ilvl="8" w:tplc="08160005" w:tentative="1">
+      <w:start w:val="1"/>
+      <w:numFmt w:val="bullet"/>
+      <w:lvlText w:val=""/>
+      <w:lvlJc w:val="left"/>
+      <w:pPr>
+        <w:ind w:left="6480" w:hanging="360"/>
+      </w:pPr>
+      <w:rPr>
+        <w:rFonts w:ascii="Wingdings" w:hAnsi="Wingdings" w:hint="default"/>
+      </w:rPr>
+    </w:lvl>
+  </w:abstractNum>
+  <w:abstractNum w:abstractNumId="15" w15:restartNumberingAfterBreak="0">
     <w:nsid w:val="211F54BC"/>
     <w:multiLevelType w:val="hybridMultilevel"/>
     <w:tmpl w:val="2A5A177E"/>
@@ -30343,7 +33866,120 @@
       </w:rPr>
     </w:lvl>
   </w:abstractNum>
-  <w:abstractNum w:abstractNumId="14" w15:restartNumberingAfterBreak="0">
+  <w:abstractNum w:abstractNumId="16" w15:restartNumberingAfterBreak="0">
+    <w:nsid w:val="29E57287"/>
+    <w:multiLevelType w:val="hybridMultilevel"/>
+    <w:tmpl w:val="FDBCC4CA"/>
+    <w:lvl w:ilvl="0" w:tplc="08160001">
+      <w:start w:val="1"/>
+      <w:numFmt w:val="bullet"/>
+      <w:lvlText w:val=""/>
+      <w:lvlJc w:val="left"/>
+      <w:pPr>
+        <w:ind w:left="720" w:hanging="360"/>
+      </w:pPr>
+      <w:rPr>
+        <w:rFonts w:ascii="Symbol" w:hAnsi="Symbol" w:hint="default"/>
+      </w:rPr>
+    </w:lvl>
+    <w:lvl w:ilvl="1" w:tplc="08160003" w:tentative="1">
+      <w:start w:val="1"/>
+      <w:numFmt w:val="bullet"/>
+      <w:lvlText w:val="o"/>
+      <w:lvlJc w:val="left"/>
+      <w:pPr>
+        <w:ind w:left="1440" w:hanging="360"/>
+      </w:pPr>
+      <w:rPr>
+        <w:rFonts w:ascii="Courier New" w:hAnsi="Courier New" w:cs="Courier New" w:hint="default"/>
+      </w:rPr>
+    </w:lvl>
+    <w:lvl w:ilvl="2" w:tplc="08160005" w:tentative="1">
+      <w:start w:val="1"/>
+      <w:numFmt w:val="bullet"/>
+      <w:lvlText w:val=""/>
+      <w:lvlJc w:val="left"/>
+      <w:pPr>
+        <w:ind w:left="2160" w:hanging="360"/>
+      </w:pPr>
+      <w:rPr>
+        <w:rFonts w:ascii="Wingdings" w:hAnsi="Wingdings" w:hint="default"/>
+      </w:rPr>
+    </w:lvl>
+    <w:lvl w:ilvl="3" w:tplc="08160001" w:tentative="1">
+      <w:start w:val="1"/>
+      <w:numFmt w:val="bullet"/>
+      <w:lvlText w:val=""/>
+      <w:lvlJc w:val="left"/>
+      <w:pPr>
+        <w:ind w:left="2880" w:hanging="360"/>
+      </w:pPr>
+      <w:rPr>
+        <w:rFonts w:ascii="Symbol" w:hAnsi="Symbol" w:hint="default"/>
+      </w:rPr>
+    </w:lvl>
+    <w:lvl w:ilvl="4" w:tplc="08160003" w:tentative="1">
+      <w:start w:val="1"/>
+      <w:numFmt w:val="bullet"/>
+      <w:lvlText w:val="o"/>
+      <w:lvlJc w:val="left"/>
+      <w:pPr>
+        <w:ind w:left="3600" w:hanging="360"/>
+      </w:pPr>
+      <w:rPr>
+        <w:rFonts w:ascii="Courier New" w:hAnsi="Courier New" w:cs="Courier New" w:hint="default"/>
+      </w:rPr>
+    </w:lvl>
+    <w:lvl w:ilvl="5" w:tplc="08160005" w:tentative="1">
+      <w:start w:val="1"/>
+      <w:numFmt w:val="bullet"/>
+      <w:lvlText w:val=""/>
+      <w:lvlJc w:val="left"/>
+      <w:pPr>
+        <w:ind w:left="4320" w:hanging="360"/>
+      </w:pPr>
+      <w:rPr>
+        <w:rFonts w:ascii="Wingdings" w:hAnsi="Wingdings" w:hint="default"/>
+      </w:rPr>
+    </w:lvl>
+    <w:lvl w:ilvl="6" w:tplc="08160001" w:tentative="1">
+      <w:start w:val="1"/>
+      <w:numFmt w:val="bullet"/>
+      <w:lvlText w:val=""/>
+      <w:lvlJc w:val="left"/>
+      <w:pPr>
+        <w:ind w:left="5040" w:hanging="360"/>
+      </w:pPr>
+      <w:rPr>
+        <w:rFonts w:ascii="Symbol" w:hAnsi="Symbol" w:hint="default"/>
+      </w:rPr>
+    </w:lvl>
+    <w:lvl w:ilvl="7" w:tplc="08160003" w:tentative="1">
+      <w:start w:val="1"/>
+      <w:numFmt w:val="bullet"/>
+      <w:lvlText w:val="o"/>
+      <w:lvlJc w:val="left"/>
+      <w:pPr>
+        <w:ind w:left="5760" w:hanging="360"/>
+      </w:pPr>
+      <w:rPr>
+        <w:rFonts w:ascii="Courier New" w:hAnsi="Courier New" w:cs="Courier New" w:hint="default"/>
+      </w:rPr>
+    </w:lvl>
+    <w:lvl w:ilvl="8" w:tplc="08160005" w:tentative="1">
+      <w:start w:val="1"/>
+      <w:numFmt w:val="bullet"/>
+      <w:lvlText w:val=""/>
+      <w:lvlJc w:val="left"/>
+      <w:pPr>
+        <w:ind w:left="6480" w:hanging="360"/>
+      </w:pPr>
+      <w:rPr>
+        <w:rFonts w:ascii="Wingdings" w:hAnsi="Wingdings" w:hint="default"/>
+      </w:rPr>
+    </w:lvl>
+  </w:abstractNum>
+  <w:abstractNum w:abstractNumId="17" w15:restartNumberingAfterBreak="0">
     <w:nsid w:val="327616BD"/>
     <w:multiLevelType w:val="hybridMultilevel"/>
     <w:tmpl w:val="10887EF8"/>
@@ -30456,7 +34092,7 @@
       </w:rPr>
     </w:lvl>
   </w:abstractNum>
-  <w:abstractNum w:abstractNumId="15" w15:restartNumberingAfterBreak="0">
+  <w:abstractNum w:abstractNumId="18" w15:restartNumberingAfterBreak="0">
     <w:nsid w:val="4EDE5A31"/>
     <w:multiLevelType w:val="hybridMultilevel"/>
     <w:tmpl w:val="8320CE42"/>
@@ -30569,7 +34205,7 @@
       </w:rPr>
     </w:lvl>
   </w:abstractNum>
-  <w:abstractNum w:abstractNumId="16" w15:restartNumberingAfterBreak="0">
+  <w:abstractNum w:abstractNumId="19" w15:restartNumberingAfterBreak="0">
     <w:nsid w:val="55782935"/>
     <w:multiLevelType w:val="hybridMultilevel"/>
     <w:tmpl w:val="A6B605F8"/>
@@ -30682,7 +34318,7 @@
       </w:rPr>
     </w:lvl>
   </w:abstractNum>
-  <w:abstractNum w:abstractNumId="17" w15:restartNumberingAfterBreak="0">
+  <w:abstractNum w:abstractNumId="20" w15:restartNumberingAfterBreak="0">
     <w:nsid w:val="56A411E2"/>
     <w:multiLevelType w:val="hybridMultilevel"/>
     <w:tmpl w:val="79F41D10"/>
@@ -30795,7 +34431,7 @@
       </w:rPr>
     </w:lvl>
   </w:abstractNum>
-  <w:abstractNum w:abstractNumId="18" w15:restartNumberingAfterBreak="0">
+  <w:abstractNum w:abstractNumId="21" w15:restartNumberingAfterBreak="0">
     <w:nsid w:val="6298275B"/>
     <w:multiLevelType w:val="hybridMultilevel"/>
     <w:tmpl w:val="170A50E4"/>
@@ -30908,7 +34544,7 @@
       </w:rPr>
     </w:lvl>
   </w:abstractNum>
-  <w:abstractNum w:abstractNumId="19" w15:restartNumberingAfterBreak="0">
+  <w:abstractNum w:abstractNumId="22" w15:restartNumberingAfterBreak="0">
     <w:nsid w:val="7CF21E8E"/>
     <w:multiLevelType w:val="hybridMultilevel"/>
     <w:tmpl w:val="D262B072"/>
@@ -31021,7 +34657,7 @@
       </w:rPr>
     </w:lvl>
   </w:abstractNum>
-  <w:abstractNum w:abstractNumId="20" w15:restartNumberingAfterBreak="0">
+  <w:abstractNum w:abstractNumId="23" w15:restartNumberingAfterBreak="0">
     <w:nsid w:val="7E7E0AC4"/>
     <w:multiLevelType w:val="hybridMultilevel"/>
     <w:tmpl w:val="262CE03A"/>
@@ -31135,10 +34771,10 @@
     </w:lvl>
   </w:abstractNum>
   <w:num w:numId="1">
-    <w:abstractNumId w:val="11"/>
+    <w:abstractNumId w:val="12"/>
   </w:num>
   <w:num w:numId="2">
-    <w:abstractNumId w:val="11"/>
+    <w:abstractNumId w:val="12"/>
     <w:lvlOverride w:ilvl="0">
       <w:startOverride w:val="1"/>
     </w:lvlOverride>
@@ -31198,34 +34834,43 @@
     <w:abstractNumId w:val="0"/>
   </w:num>
   <w:num w:numId="13">
-    <w:abstractNumId w:val="10"/>
+    <w:abstractNumId w:val="11"/>
   </w:num>
   <w:num w:numId="14">
+    <w:abstractNumId w:val="15"/>
+  </w:num>
+  <w:num w:numId="15">
+    <w:abstractNumId w:val="18"/>
+  </w:num>
+  <w:num w:numId="16">
+    <w:abstractNumId w:val="17"/>
+  </w:num>
+  <w:num w:numId="17">
+    <w:abstractNumId w:val="23"/>
+  </w:num>
+  <w:num w:numId="18">
+    <w:abstractNumId w:val="19"/>
+  </w:num>
+  <w:num w:numId="19">
+    <w:abstractNumId w:val="21"/>
+  </w:num>
+  <w:num w:numId="20">
+    <w:abstractNumId w:val="22"/>
+  </w:num>
+  <w:num w:numId="21">
     <w:abstractNumId w:val="13"/>
   </w:num>
-  <w:num w:numId="15">
-    <w:abstractNumId w:val="15"/>
+  <w:num w:numId="22">
+    <w:abstractNumId w:val="20"/>
   </w:num>
-  <w:num w:numId="16">
+  <w:num w:numId="23">
     <w:abstractNumId w:val="14"/>
   </w:num>
-  <w:num w:numId="17">
-    <w:abstractNumId w:val="20"/>
-  </w:num>
-  <w:num w:numId="18">
+  <w:num w:numId="24">
     <w:abstractNumId w:val="16"/>
   </w:num>
-  <w:num w:numId="19">
-    <w:abstractNumId w:val="18"/>
-  </w:num>
-  <w:num w:numId="20">
-    <w:abstractNumId w:val="19"/>
-  </w:num>
-  <w:num w:numId="21">
-    <w:abstractNumId w:val="12"/>
-  </w:num>
-  <w:num w:numId="22">
-    <w:abstractNumId w:val="17"/>
+  <w:num w:numId="25">
+    <w:abstractNumId w:val="10"/>
   </w:num>
 </w:numbering>
 </file>
@@ -33002,7 +36647,7 @@
 </file>
 
 <file path=customXml/itemProps1.xml><?xml version="1.0" encoding="utf-8"?>
-<ds:datastoreItem xmlns:ds="http://schemas.openxmlformats.org/officeDocument/2006/customXml" ds:itemID="{B716E73D-F3E1-4727-ADA0-9D7B6FE8C795}">
+<ds:datastoreItem xmlns:ds="http://schemas.openxmlformats.org/officeDocument/2006/customXml" ds:itemID="{7CBAE425-688A-4278-B1F8-258F3F2B2811}">
   <ds:schemaRefs>
     <ds:schemaRef ds:uri="http://schemas.openxmlformats.org/officeDocument/2006/bibliography"/>
   </ds:schemaRefs>

</xml_diff>